<commit_message>
updated Detailed Documents and Technical Specifications
</commit_message>
<xml_diff>
--- a/DetailedDocuments/DetailedDocuments.docx
+++ b/DetailedDocuments/DetailedDocuments.docx
@@ -1,18 +1,17 @@
 
 <file path=word/document.xml><?xml version="1.0" encoding="utf-8"?>
-<w:document xmlns:r="http://schemas.openxmlformats.org/officeDocument/2006/relationships" xmlns:wp="http://schemas.openxmlformats.org/drawingml/2006/wordprocessingDrawing" xmlns:w="http://schemas.openxmlformats.org/wordprocessingml/2006/main" xmlns:w10="urn:schemas-microsoft-com:office:word" xmlns:w14="http://schemas.microsoft.com/office/word/2010/wordml" xmlns:wps="http://schemas.microsoft.com/office/word/2010/wordprocessingShape" xmlns:wpg="http://schemas.microsoft.com/office/word/2010/wordprocessingGroup" xmlns:mc="http://schemas.openxmlformats.org/markup-compatibility/2006" xmlns:v="urn:schemas-microsoft-com:vml" xmlns:o="urn:schemas-microsoft-com:office:office" mc:Ignorable="w14">
+<w:document xmlns:wpc="http://schemas.microsoft.com/office/word/2010/wordprocessingCanvas" xmlns:mo="http://schemas.microsoft.com/office/mac/office/2008/main" xmlns:mc="http://schemas.openxmlformats.org/markup-compatibility/2006" xmlns:mv="urn:schemas-microsoft-com:mac:vml" xmlns:o="urn:schemas-microsoft-com:office:office" xmlns:r="http://schemas.openxmlformats.org/officeDocument/2006/relationships" xmlns:m="http://schemas.openxmlformats.org/officeDocument/2006/math" xmlns:v="urn:schemas-microsoft-com:vml" xmlns:wp14="http://schemas.microsoft.com/office/word/2010/wordprocessingDrawing" xmlns:wp="http://schemas.openxmlformats.org/drawingml/2006/wordprocessingDrawing" xmlns:w10="urn:schemas-microsoft-com:office:word" xmlns:w="http://schemas.openxmlformats.org/wordprocessingml/2006/main" xmlns:w14="http://schemas.microsoft.com/office/word/2010/wordml" xmlns:wpg="http://schemas.microsoft.com/office/word/2010/wordprocessingGroup" xmlns:wpi="http://schemas.microsoft.com/office/word/2010/wordprocessingInk" xmlns:wne="http://schemas.microsoft.com/office/word/2006/wordml" xmlns:wps="http://schemas.microsoft.com/office/word/2010/wordprocessingShape" mc:Ignorable="w14 wp14">
   <w:body>
     <w:p>
       <w:pPr>
         <w:pStyle w:val="Body"/>
         <w:rPr>
-          <w:rFonts w:ascii="Arial" w:cs="Arial" w:hAnsi="Arial" w:eastAsia="Arial"/>
+          <w:rFonts w:ascii="Arial" w:eastAsia="Arial" w:hAnsi="Arial" w:cs="Arial"/>
         </w:rPr>
       </w:pPr>
       <w:r>
         <w:rPr>
           <w:rFonts w:ascii="Arial"/>
-          <w:rtl w:val="0"/>
         </w:rPr>
         <w:t>Amos Byon</w:t>
       </w:r>
@@ -21,13 +20,12 @@
       <w:pPr>
         <w:pStyle w:val="Body"/>
         <w:rPr>
-          <w:rFonts w:ascii="Arial" w:cs="Arial" w:hAnsi="Arial" w:eastAsia="Arial"/>
+          <w:rFonts w:ascii="Arial" w:eastAsia="Arial" w:hAnsi="Arial" w:cs="Arial"/>
         </w:rPr>
       </w:pPr>
       <w:r>
         <w:rPr>
           <w:rFonts w:ascii="Arial"/>
-          <w:rtl w:val="0"/>
         </w:rPr>
         <w:t>Anne Kao</w:t>
       </w:r>
@@ -36,14 +34,12 @@
       <w:pPr>
         <w:pStyle w:val="Body"/>
         <w:rPr>
-          <w:rFonts w:ascii="Arial" w:cs="Arial" w:hAnsi="Arial" w:eastAsia="Arial"/>
+          <w:rFonts w:ascii="Arial" w:eastAsia="Arial" w:hAnsi="Arial" w:cs="Arial"/>
         </w:rPr>
       </w:pPr>
       <w:r>
         <w:rPr>
           <w:rFonts w:ascii="Arial"/>
-          <w:rtl w:val="0"/>
-          <w:lang w:val="en-US"/>
         </w:rPr>
         <w:t>Jess Lai</w:t>
       </w:r>
@@ -52,13 +48,12 @@
       <w:pPr>
         <w:pStyle w:val="Body"/>
         <w:rPr>
-          <w:rFonts w:ascii="Arial" w:cs="Arial" w:hAnsi="Arial" w:eastAsia="Arial"/>
+          <w:rFonts w:ascii="Arial" w:eastAsia="Arial" w:hAnsi="Arial" w:cs="Arial"/>
         </w:rPr>
       </w:pPr>
       <w:r>
         <w:rPr>
           <w:rFonts w:ascii="Arial"/>
-          <w:rtl w:val="0"/>
         </w:rPr>
         <w:t>Jon Park</w:t>
       </w:r>
@@ -67,13 +62,12 @@
       <w:pPr>
         <w:pStyle w:val="Body"/>
         <w:rPr>
-          <w:rFonts w:ascii="Arial" w:cs="Arial" w:hAnsi="Arial" w:eastAsia="Arial"/>
+          <w:rFonts w:ascii="Arial" w:eastAsia="Arial" w:hAnsi="Arial" w:cs="Arial"/>
         </w:rPr>
       </w:pPr>
       <w:r>
         <w:rPr>
           <w:rFonts w:ascii="Arial"/>
-          <w:rtl w:val="0"/>
         </w:rPr>
         <w:t>Kevin Kim</w:t>
       </w:r>
@@ -82,7 +76,7 @@
       <w:pPr>
         <w:pStyle w:val="Body"/>
         <w:rPr>
-          <w:rFonts w:ascii="Arial" w:cs="Arial" w:hAnsi="Arial" w:eastAsia="Arial"/>
+          <w:rFonts w:ascii="Arial" w:eastAsia="Arial" w:hAnsi="Arial" w:cs="Arial"/>
         </w:rPr>
       </w:pPr>
     </w:p>
@@ -92,7 +86,7 @@
         <w:ind w:left="720" w:hanging="720"/>
         <w:jc w:val="center"/>
         <w:rPr>
-          <w:rFonts w:ascii="Arial Bold" w:cs="Arial Bold" w:hAnsi="Arial Bold" w:eastAsia="Arial Bold"/>
+          <w:rFonts w:ascii="Arial Bold" w:eastAsia="Arial Bold" w:hAnsi="Arial Bold" w:cs="Arial Bold"/>
           <w:sz w:val="36"/>
           <w:szCs w:val="36"/>
         </w:rPr>
@@ -102,8 +96,6 @@
           <w:rFonts w:ascii="Arial Bold"/>
           <w:sz w:val="36"/>
           <w:szCs w:val="36"/>
-          <w:rtl w:val="0"/>
-          <w:lang w:val="en-US"/>
         </w:rPr>
         <w:t>Detailed Documents</w:t>
       </w:r>
@@ -114,7 +106,7 @@
         <w:ind w:left="720" w:hanging="720"/>
         <w:jc w:val="center"/>
         <w:rPr>
-          <w:rFonts w:ascii="Arial Bold" w:cs="Arial Bold" w:hAnsi="Arial Bold" w:eastAsia="Arial Bold"/>
+          <w:rFonts w:ascii="Arial Bold" w:eastAsia="Arial Bold" w:hAnsi="Arial Bold" w:cs="Arial Bold"/>
           <w:sz w:val="36"/>
           <w:szCs w:val="36"/>
         </w:rPr>
@@ -125,42 +117,36 @@
         <w:pStyle w:val="Body"/>
         <w:ind w:left="720" w:hanging="720"/>
         <w:rPr>
-          <w:rFonts w:ascii="Arial" w:cs="Arial" w:hAnsi="Arial" w:eastAsia="Arial"/>
+          <w:rFonts w:ascii="Arial" w:eastAsia="Arial" w:hAnsi="Arial" w:cs="Arial"/>
         </w:rPr>
       </w:pPr>
       <w:r>
         <w:rPr>
           <w:rFonts w:ascii="Arial"/>
-          <w:rtl w:val="0"/>
-          <w:lang w:val="en-US"/>
-        </w:rPr>
-        <w:t>Our basic GUI layout is presented and labeled in the ProjectWireFrame.pdf showing the areas for player information, mini map, items held, and actual playing field.</w:t>
+        </w:rPr>
+        <w:t>Our basic GUI layout is presented and labeled in the ProjectWireFrame.pdf showing the areas for player information</w:t>
       </w:r>
-    </w:p>
-    <w:p>
-      <w:pPr>
-        <w:pStyle w:val="Body"/>
-        <w:ind w:left="720" w:hanging="720"/>
-        <w:rPr>
-          <w:rFonts w:ascii="Arial" w:cs="Arial" w:hAnsi="Arial" w:eastAsia="Arial"/>
-        </w:rPr>
-      </w:pPr>
-    </w:p>
-    <w:p>
-      <w:pPr>
-        <w:pStyle w:val="Body"/>
-        <w:ind w:left="720" w:hanging="720"/>
-        <w:rPr>
-          <w:rFonts w:ascii="Arial" w:cs="Arial" w:hAnsi="Arial" w:eastAsia="Arial"/>
-        </w:rPr>
-      </w:pPr>
+      <w:ins w:id="0" w:author="Jonathan Park" w:date="2014-11-30T13:30:00Z">
+        <w:r>
+          <w:rPr>
+            <w:rFonts w:ascii="Arial"/>
+          </w:rPr>
+          <w:t xml:space="preserve"> </w:t>
+        </w:r>
+      </w:ins>
+      <w:del w:id="1" w:author="Jonathan Park" w:date="2014-11-30T13:30:00Z">
+        <w:r>
+          <w:rPr>
+            <w:rFonts w:ascii="Arial"/>
+          </w:rPr>
+          <w:delText xml:space="preserve">, mini map, items held, </w:delText>
+        </w:r>
+      </w:del>
       <w:r>
         <w:rPr>
           <w:rFonts w:ascii="Arial"/>
-          <w:rtl w:val="0"/>
-          <w:lang w:val="en-US"/>
-        </w:rPr>
-        <w:t xml:space="preserve">Our database layout is outlined in the ERDiagram.pdf. We will be using a MySQL database using the jdbc:mysql connector. Within our schema, we will have a table storing player information and statistics such as usernames, passwords, wins, deaths, number of times played, distance traveled, damage received, and time spent alive so that players can track their progress over time. </w:t>
+        </w:rPr>
+        <w:t>and actual playing field.</w:t>
       </w:r>
     </w:p>
     <w:p>
@@ -168,145 +154,787 @@
         <w:pStyle w:val="Body"/>
         <w:ind w:left="720" w:hanging="720"/>
         <w:rPr>
-          <w:rFonts w:ascii="Arial" w:cs="Arial" w:hAnsi="Arial" w:eastAsia="Arial"/>
-        </w:rPr>
-      </w:pPr>
-    </w:p>
-    <w:p>
-      <w:pPr>
-        <w:pStyle w:val="Body"/>
-        <w:ind w:left="720" w:hanging="720"/>
-        <w:rPr>
-          <w:rFonts w:ascii="Arial" w:cs="Arial" w:hAnsi="Arial" w:eastAsia="Arial"/>
-        </w:rPr>
-      </w:pPr>
+          <w:rFonts w:ascii="Arial" w:eastAsia="Arial" w:hAnsi="Arial" w:cs="Arial"/>
+        </w:rPr>
+      </w:pPr>
+    </w:p>
+    <w:p>
+      <w:pPr>
+        <w:pStyle w:val="Body"/>
+        <w:ind w:left="720" w:hanging="720"/>
+        <w:rPr>
+          <w:rFonts w:ascii="Arial" w:eastAsia="Arial" w:hAnsi="Arial" w:cs="Arial"/>
+        </w:rPr>
+      </w:pPr>
+      <w:del w:id="2" w:author="Jonathan Park" w:date="2014-11-30T14:18:00Z">
+        <w:r>
+          <w:rPr>
+            <w:rFonts w:ascii="Arial"/>
+          </w:rPr>
+          <w:delText xml:space="preserve">Our database layout is outlined in the ERDiagram.pdf. </w:delText>
+        </w:r>
+      </w:del>
       <w:r>
         <w:rPr>
           <w:rFonts w:ascii="Arial"/>
-          <w:rtl w:val="0"/>
-          <w:lang w:val="en-US"/>
-        </w:rPr>
-        <w:t>A general outline of our classes and methods that we plan to implement to create our game are presented in the projectClasses.java as well as in flowchart format in xClassDiagram.pdf</w:t>
+        </w:rPr>
+        <w:t xml:space="preserve">We will be using a MySQL database using the jdbc:mysql connector. Within our schema, we will have a </w:t>
       </w:r>
+      <w:ins w:id="3" w:author="Jonathan Park" w:date="2014-11-30T14:18:00Z">
+        <w:r>
+          <w:rPr>
+            <w:rFonts w:ascii="Arial"/>
+          </w:rPr>
+          <w:t xml:space="preserve">single </w:t>
+        </w:r>
+      </w:ins>
+      <w:bookmarkStart w:id="4" w:name="_GoBack"/>
+      <w:bookmarkEnd w:id="4"/>
       <w:r>
         <w:rPr>
           <w:rFonts w:ascii="Arial"/>
-          <w:rtl w:val="0"/>
-          <w:lang w:val="en-US"/>
-        </w:rPr>
-        <w:t xml:space="preserve"> documents in the ClassDiagrams</w:t>
+        </w:rPr>
+        <w:t xml:space="preserve">table </w:t>
       </w:r>
+      <w:ins w:id="5" w:author="Jonathan Park" w:date="2014-11-30T14:18:00Z">
+        <w:r>
+          <w:rPr>
+            <w:rFonts w:ascii="Arial"/>
+          </w:rPr>
+          <w:t xml:space="preserve">named PlayerInfo </w:t>
+        </w:r>
+      </w:ins>
       <w:r>
         <w:rPr>
           <w:rFonts w:ascii="Arial"/>
-          <w:rtl w:val="0"/>
-        </w:rPr>
-        <w:t xml:space="preserve"> </w:t>
+        </w:rPr>
+        <w:t xml:space="preserve">storing </w:t>
       </w:r>
+      <w:ins w:id="6" w:author="Jonathan Park" w:date="2014-11-30T14:18:00Z">
+        <w:r>
+          <w:rPr>
+            <w:rFonts w:ascii="Arial"/>
+          </w:rPr>
+          <w:t xml:space="preserve">the </w:t>
+        </w:r>
+      </w:ins>
       <w:r>
         <w:rPr>
           <w:rFonts w:ascii="Arial"/>
-          <w:rtl w:val="0"/>
-          <w:lang w:val="en-US"/>
-        </w:rPr>
-        <w:t xml:space="preserve">folder </w:t>
+        </w:rPr>
+        <w:t xml:space="preserve">player </w:t>
       </w:r>
+      <w:ins w:id="7" w:author="Jonathan Park" w:date="2014-11-30T14:18:00Z">
+        <w:r>
+          <w:rPr>
+            <w:rFonts w:ascii="Arial"/>
+          </w:rPr>
+          <w:t>statistics</w:t>
+        </w:r>
+      </w:ins>
+      <w:del w:id="8" w:author="Jonathan Park" w:date="2014-11-30T14:18:00Z">
+        <w:r>
+          <w:rPr>
+            <w:rFonts w:ascii="Arial"/>
+          </w:rPr>
+          <w:delText>information and statistics such as</w:delText>
+        </w:r>
+      </w:del>
       <w:r>
         <w:rPr>
           <w:rFonts w:ascii="Arial"/>
-          <w:rtl w:val="0"/>
-          <w:lang w:val="en-US"/>
-        </w:rPr>
-        <w:t>where x is the name of a class (i.e. ItemClassDiagram.pdf shows the classes and methods structure for items).</w:t>
+        </w:rPr>
+        <w:t xml:space="preserve"> usernames, </w:t>
       </w:r>
-    </w:p>
-    <w:p>
-      <w:pPr>
-        <w:pStyle w:val="Body"/>
-        <w:ind w:left="720" w:hanging="720"/>
-      </w:pPr>
+      <w:del w:id="9" w:author="Jonathan Park" w:date="2014-11-30T13:30:00Z">
+        <w:r>
+          <w:rPr>
+            <w:rFonts w:ascii="Arial"/>
+          </w:rPr>
+          <w:delText xml:space="preserve">passwords, </w:delText>
+        </w:r>
+      </w:del>
       <w:r>
         <w:rPr>
-          <w:rFonts w:ascii="Arial" w:cs="Arial" w:hAnsi="Arial" w:eastAsia="Arial"/>
-        </w:rPr>
+          <w:rFonts w:ascii="Arial"/>
+        </w:rPr>
+        <w:t xml:space="preserve">wins, </w:t>
       </w:r>
+      <w:ins w:id="10" w:author="Jonathan Park" w:date="2014-11-30T13:30:00Z">
+        <w:r>
+          <w:rPr>
+            <w:rFonts w:ascii="Arial"/>
+          </w:rPr>
+          <w:t>losses</w:t>
+        </w:r>
+      </w:ins>
+      <w:del w:id="11" w:author="Jonathan Park" w:date="2014-11-30T13:30:00Z">
+        <w:r>
+          <w:rPr>
+            <w:rFonts w:ascii="Arial"/>
+          </w:rPr>
+          <w:delText>deaths, number of times played</w:delText>
+        </w:r>
+      </w:del>
+      <w:r>
+        <w:rPr>
+          <w:rFonts w:ascii="Arial"/>
+        </w:rPr>
+        <w:t xml:space="preserve">, </w:t>
+      </w:r>
+      <w:ins w:id="12" w:author="Jonathan Park" w:date="2014-11-30T13:31:00Z">
+        <w:r>
+          <w:rPr>
+            <w:rFonts w:ascii="Arial"/>
+          </w:rPr>
+          <w:t xml:space="preserve">shots fired, </w:t>
+        </w:r>
+      </w:ins>
+      <w:del w:id="13" w:author="Jonathan Park" w:date="2014-11-30T13:31:00Z">
+        <w:r>
+          <w:rPr>
+            <w:rFonts w:ascii="Arial"/>
+          </w:rPr>
+          <w:delText xml:space="preserve">distance traveled, damage received, </w:delText>
+        </w:r>
+      </w:del>
+      <w:r>
+        <w:rPr>
+          <w:rFonts w:ascii="Arial"/>
+        </w:rPr>
+        <w:t>and time</w:t>
+      </w:r>
+      <w:ins w:id="14" w:author="Jonathan Park" w:date="2014-11-30T13:30:00Z">
+        <w:r>
+          <w:rPr>
+            <w:rFonts w:ascii="Arial"/>
+          </w:rPr>
+          <w:t xml:space="preserve"> played</w:t>
+        </w:r>
+      </w:ins>
+      <w:del w:id="15" w:author="Jonathan Park" w:date="2014-11-30T13:30:00Z">
+        <w:r>
+          <w:rPr>
+            <w:rFonts w:ascii="Arial"/>
+          </w:rPr>
+          <w:delText xml:space="preserve"> spent alive</w:delText>
+        </w:r>
+      </w:del>
+      <w:r>
+        <w:rPr>
+          <w:rFonts w:ascii="Arial"/>
+        </w:rPr>
+        <w:t xml:space="preserve"> so that players can track their progress over time. </w:t>
+      </w:r>
+    </w:p>
+    <w:p>
+      <w:pPr>
+        <w:pStyle w:val="Body"/>
+        <w:ind w:left="720" w:hanging="720"/>
+        <w:rPr>
+          <w:del w:id="16" w:author="Jonathan Park" w:date="2014-11-30T14:17:00Z"/>
+          <w:rFonts w:ascii="Arial" w:eastAsia="Arial" w:hAnsi="Arial" w:cs="Arial"/>
+        </w:rPr>
+      </w:pPr>
+    </w:p>
+    <w:p>
+      <w:pPr>
+        <w:pStyle w:val="Body"/>
+        <w:ind w:left="720" w:hanging="720"/>
+        <w:rPr>
+          <w:del w:id="17" w:author="Jonathan Park" w:date="2014-11-30T14:17:00Z"/>
+          <w:rFonts w:ascii="Arial" w:eastAsia="Arial" w:hAnsi="Arial" w:cs="Arial"/>
+        </w:rPr>
+      </w:pPr>
+      <w:del w:id="18" w:author="Jonathan Park" w:date="2014-11-30T14:17:00Z">
+        <w:r>
+          <w:rPr>
+            <w:rFonts w:ascii="Arial"/>
+          </w:rPr>
+          <w:delText>A general outline of our classes and methods that we plan to implement to create our game are presented in the projectClasses.java as well as in flowchart format in xClassDiagram.pdf documents in the ClassDiagrams folder where x is the name of a class (i.e. ItemClassDiagram.pdf shows the classes and methods structure for items).</w:delText>
+        </w:r>
+      </w:del>
+    </w:p>
+    <w:p>
+      <w:pPr>
+        <w:pStyle w:val="Body"/>
+        <w:ind w:left="720" w:hanging="720"/>
+        <w:rPr>
+          <w:ins w:id="19" w:author="Jonathan Park" w:date="2014-11-30T13:31:00Z"/>
+        </w:rPr>
+      </w:pPr>
+    </w:p>
+    <w:p>
+      <w:pPr>
+        <w:pStyle w:val="Body"/>
+        <w:ind w:left="720" w:hanging="720"/>
+        <w:rPr>
+          <w:ins w:id="20" w:author="Jonathan Park" w:date="2014-11-30T14:15:00Z"/>
+        </w:rPr>
+      </w:pPr>
+      <w:ins w:id="21" w:author="Jonathan Park" w:date="2014-11-30T13:34:00Z">
+        <w:r>
+          <w:t>Character Class</w:t>
+        </w:r>
+      </w:ins>
+      <w:ins w:id="22" w:author="Jonathan Park" w:date="2014-11-30T13:40:00Z">
+        <w:r>
+          <w:t>es</w:t>
+        </w:r>
+      </w:ins>
+      <w:ins w:id="23" w:author="Jonathan Park" w:date="2014-11-30T13:34:00Z">
+        <w:r>
+          <w:t xml:space="preserve">: </w:t>
+        </w:r>
+      </w:ins>
+      <w:ins w:id="24" w:author="Jonathan Park" w:date="2014-11-30T13:35:00Z">
+        <w:r>
+          <w:t xml:space="preserve">Character is inherited from Sprite and contains the </w:t>
+        </w:r>
+      </w:ins>
+      <w:ins w:id="25" w:author="Jonathan Park" w:date="2014-11-30T13:36:00Z">
+        <w:r>
+          <w:t xml:space="preserve">map and a character data class that contains positional, health, item, and projectile information. There are functions to move the character, </w:t>
+        </w:r>
+      </w:ins>
+      <w:ins w:id="26" w:author="Jonathan Park" w:date="2014-11-30T13:38:00Z">
+        <w:r>
+          <w:t xml:space="preserve">detect </w:t>
+        </w:r>
+      </w:ins>
+      <w:ins w:id="27" w:author="Jonathan Park" w:date="2014-11-30T13:39:00Z">
+        <w:r>
+          <w:t xml:space="preserve">when an item has been picked up, implement item effect, detect collision with obstacles, </w:t>
+        </w:r>
+        <w:r>
+          <w:t>and check for when the</w:t>
+        </w:r>
+      </w:ins>
+      <w:ins w:id="28" w:author="Jonathan Park" w:date="2014-11-30T14:02:00Z">
+        <w:r>
+          <w:t xml:space="preserve"> </w:t>
+        </w:r>
+      </w:ins>
+      <w:ins w:id="29" w:author="Jonathan Park" w:date="2014-11-30T13:39:00Z">
+        <w:r>
+          <w:t xml:space="preserve">character is hit by a projectile. </w:t>
+        </w:r>
+      </w:ins>
+    </w:p>
+    <w:p>
+      <w:pPr>
+        <w:pStyle w:val="Body"/>
+        <w:ind w:left="720" w:hanging="720"/>
+        <w:rPr>
+          <w:ins w:id="30" w:author="Jonathan Park" w:date="2014-11-30T14:15:00Z"/>
+        </w:rPr>
+      </w:pPr>
+    </w:p>
+    <w:p>
+      <w:pPr>
+        <w:pStyle w:val="Body"/>
+        <w:ind w:left="720" w:hanging="720"/>
+        <w:rPr>
+          <w:ins w:id="31" w:author="Jonathan Park" w:date="2014-11-30T13:39:00Z"/>
+        </w:rPr>
+      </w:pPr>
+      <w:ins w:id="32" w:author="Jonathan Park" w:date="2014-11-30T14:15:00Z">
+        <w:r>
+          <w:tab/>
+        </w:r>
+      </w:ins>
+      <w:ins w:id="33" w:author="Jonathan Park" w:date="2014-11-30T14:02:00Z">
+        <w:r>
+          <w:t>Character also has a Move State class that has functions to implement character animation</w:t>
+        </w:r>
+      </w:ins>
+      <w:ins w:id="34" w:author="Jonathan Park" w:date="2014-11-30T14:04:00Z">
+        <w:r>
+          <w:t xml:space="preserve"> while the character is moving</w:t>
+        </w:r>
+      </w:ins>
+      <w:ins w:id="35" w:author="Jonathan Park" w:date="2014-11-30T14:02:00Z">
+        <w:r>
+          <w:t xml:space="preserve">. </w:t>
+        </w:r>
+      </w:ins>
+    </w:p>
+    <w:p>
+      <w:pPr>
+        <w:pStyle w:val="Body"/>
+        <w:ind w:left="720" w:hanging="720"/>
+        <w:rPr>
+          <w:ins w:id="36" w:author="Jonathan Park" w:date="2014-11-30T13:50:00Z"/>
+        </w:rPr>
+      </w:pPr>
+    </w:p>
+    <w:p>
+      <w:pPr>
+        <w:pStyle w:val="Body"/>
+        <w:ind w:left="720" w:hanging="720"/>
+        <w:rPr>
+          <w:ins w:id="37" w:author="Jonathan Park" w:date="2014-11-30T13:50:00Z"/>
+        </w:rPr>
+      </w:pPr>
+      <w:ins w:id="38" w:author="Jonathan Park" w:date="2014-11-30T13:50:00Z">
+        <w:r>
+          <w:t>Chat Classes: Th</w:t>
+        </w:r>
+        <w:r>
+          <w:t>e</w:t>
+        </w:r>
+        <w:r>
+          <w:t xml:space="preserve"> Chat Server that receives data from one client and sends it to the other. </w:t>
+        </w:r>
+      </w:ins>
+      <w:ins w:id="39" w:author="Jonathan Park" w:date="2014-11-30T13:53:00Z">
+        <w:r>
+          <w:t>The</w:t>
+        </w:r>
+        <w:r>
+          <w:t xml:space="preserve"> Chat Window that se</w:t>
+        </w:r>
+        <w:r>
+          <w:t>ts up the chat screen GUI. The Chat</w:t>
+        </w:r>
+      </w:ins>
+      <w:ins w:id="40" w:author="Jonathan Park" w:date="2014-11-30T13:57:00Z">
+        <w:r>
+          <w:t xml:space="preserve"> </w:t>
+        </w:r>
+      </w:ins>
+      <w:ins w:id="41" w:author="Jonathan Park" w:date="2014-11-30T13:53:00Z">
+        <w:r>
+          <w:t xml:space="preserve">Thread implements Runnable and while it runs, it receives messages from the server that the other client sends. </w:t>
+        </w:r>
+      </w:ins>
+    </w:p>
+    <w:p>
+      <w:pPr>
+        <w:pStyle w:val="Body"/>
+        <w:ind w:left="720" w:hanging="720"/>
+        <w:rPr>
+          <w:ins w:id="42" w:author="Jonathan Park" w:date="2014-11-30T13:58:00Z"/>
+        </w:rPr>
+      </w:pPr>
+    </w:p>
+    <w:p>
+      <w:pPr>
+        <w:pStyle w:val="Body"/>
+        <w:ind w:left="720" w:hanging="720"/>
+        <w:rPr>
+          <w:ins w:id="43" w:author="Jonathan Park" w:date="2014-11-30T14:01:00Z"/>
+        </w:rPr>
+      </w:pPr>
+      <w:ins w:id="44" w:author="Jonathan Park" w:date="2014-11-30T13:58:00Z">
+        <w:r>
+          <w:t>Item Class: Item inherits from Sprite and has functions to randomize the item,</w:t>
+        </w:r>
+      </w:ins>
+      <w:ins w:id="45" w:author="Jonathan Park" w:date="2014-11-30T13:59:00Z">
+        <w:r>
+          <w:t xml:space="preserve"> set up the item when the game start</w:t>
+        </w:r>
+      </w:ins>
+      <w:ins w:id="46" w:author="Jonathan Park" w:date="2014-11-30T14:04:00Z">
+        <w:r>
+          <w:t>s</w:t>
+        </w:r>
+      </w:ins>
+      <w:ins w:id="47" w:author="Jonathan Park" w:date="2014-11-30T14:01:00Z">
+        <w:r>
+          <w:t xml:space="preserve">, and activate/deactivate the item. </w:t>
+        </w:r>
+      </w:ins>
+    </w:p>
+    <w:p>
+      <w:pPr>
+        <w:pStyle w:val="Body"/>
+        <w:ind w:left="720" w:hanging="720"/>
+        <w:rPr>
+          <w:ins w:id="48" w:author="Jonathan Park" w:date="2014-11-30T14:01:00Z"/>
+        </w:rPr>
+      </w:pPr>
+    </w:p>
+    <w:p>
+      <w:pPr>
+        <w:pStyle w:val="Body"/>
+        <w:ind w:left="720" w:hanging="720"/>
+        <w:rPr>
+          <w:ins w:id="49" w:author="Jonathan Park" w:date="2014-11-30T13:58:00Z"/>
+        </w:rPr>
+      </w:pPr>
+      <w:ins w:id="50" w:author="Jonathan Park" w:date="2014-11-30T14:01:00Z">
+        <w:r>
+          <w:t>Main Map Class: Main Map contains a tiled map that has functions to render the foreground, render the background, and set up the obstacles that the characters cannot traverse.</w:t>
+        </w:r>
+      </w:ins>
+    </w:p>
+    <w:p>
+      <w:pPr>
+        <w:pStyle w:val="Body"/>
+        <w:ind w:left="720" w:hanging="720"/>
+        <w:rPr>
+          <w:ins w:id="51" w:author="Jonathan Park" w:date="2014-11-30T13:43:00Z"/>
+        </w:rPr>
+      </w:pPr>
+    </w:p>
+    <w:p>
+      <w:pPr>
+        <w:pStyle w:val="Body"/>
+        <w:ind w:left="720" w:hanging="720"/>
+        <w:rPr>
+          <w:ins w:id="52" w:author="Jonathan Park" w:date="2014-11-30T14:05:00Z"/>
+        </w:rPr>
+      </w:pPr>
+      <w:ins w:id="53" w:author="Jonathan Park" w:date="2014-11-30T13:45:00Z">
+        <w:r>
+          <w:t>Energy Bar Class</w:t>
+        </w:r>
+      </w:ins>
+      <w:ins w:id="54" w:author="Jonathan Park" w:date="2014-11-30T13:46:00Z">
+        <w:r>
+          <w:t>es</w:t>
+        </w:r>
+      </w:ins>
+      <w:ins w:id="55" w:author="Jonathan Park" w:date="2014-11-30T13:45:00Z">
+        <w:r>
+          <w:t>:</w:t>
+        </w:r>
+      </w:ins>
+      <w:ins w:id="56" w:author="Jonathan Park" w:date="2014-11-30T13:46:00Z">
+        <w:r>
+          <w:t xml:space="preserve"> There is an energy bar class that implements Runnable with a function </w:t>
+        </w:r>
+      </w:ins>
+      <w:ins w:id="57" w:author="Jonathan Park" w:date="2014-11-30T13:45:00Z">
+        <w:r>
+          <w:t xml:space="preserve">that decrements </w:t>
+        </w:r>
+      </w:ins>
+      <w:ins w:id="58" w:author="Jonathan Park" w:date="2014-11-30T13:47:00Z">
+        <w:r>
+          <w:t xml:space="preserve">the bar every time a projectile is shot. While the thread is running, it increments the bar by 1 every 100 milliseconds. </w:t>
+        </w:r>
+      </w:ins>
+    </w:p>
+    <w:p>
+      <w:pPr>
+        <w:pStyle w:val="Body"/>
+        <w:ind w:left="720" w:hanging="720"/>
+        <w:rPr>
+          <w:ins w:id="59" w:author="Jonathan Park" w:date="2014-11-30T14:05:00Z"/>
+        </w:rPr>
+      </w:pPr>
+    </w:p>
+    <w:p>
+      <w:pPr>
+        <w:pStyle w:val="Body"/>
+        <w:ind w:left="720" w:hanging="720"/>
+        <w:rPr>
+          <w:ins w:id="60" w:author="Jonathan Park" w:date="2014-11-30T14:08:00Z"/>
+        </w:rPr>
+      </w:pPr>
+      <w:ins w:id="61" w:author="Jonathan Park" w:date="2014-11-30T14:05:00Z">
+        <w:r>
+          <w:t>Projectile Class: Projectile inherits from Sprite. There are functions to detect whether it has collided with any obstacles</w:t>
+        </w:r>
+      </w:ins>
+      <w:ins w:id="62" w:author="Jonathan Park" w:date="2014-11-30T14:07:00Z">
+        <w:r>
+          <w:t>.</w:t>
+        </w:r>
+      </w:ins>
+    </w:p>
+    <w:p>
+      <w:pPr>
+        <w:pStyle w:val="Body"/>
+        <w:ind w:left="720" w:hanging="720"/>
+        <w:rPr>
+          <w:ins w:id="63" w:author="Jonathan Park" w:date="2014-11-30T14:08:00Z"/>
+        </w:rPr>
+      </w:pPr>
+    </w:p>
+    <w:p>
+      <w:pPr>
+        <w:pStyle w:val="Body"/>
+        <w:ind w:left="720" w:hanging="720"/>
+        <w:rPr>
+          <w:ins w:id="64" w:author="Jonathan Park" w:date="2014-11-30T14:16:00Z"/>
+        </w:rPr>
+      </w:pPr>
+      <w:ins w:id="65" w:author="Jonathan Park" w:date="2014-11-30T14:08:00Z">
+        <w:r>
+          <w:t xml:space="preserve">Screen Classes: </w:t>
+        </w:r>
+      </w:ins>
+      <w:ins w:id="66" w:author="Jonathan Park" w:date="2014-11-30T14:09:00Z">
+        <w:r>
+          <w:t xml:space="preserve">The Gameplay Screen sets up the game once both players connect and renders the game. </w:t>
+        </w:r>
+      </w:ins>
+      <w:ins w:id="67" w:author="Jonathan Park" w:date="2014-11-30T14:11:00Z">
+        <w:r>
+          <w:t xml:space="preserve">It contains functions to draw the characters, items, and projectiles. </w:t>
+        </w:r>
+      </w:ins>
+    </w:p>
+    <w:p>
+      <w:pPr>
+        <w:pStyle w:val="Body"/>
+        <w:ind w:left="720" w:hanging="720"/>
+        <w:rPr>
+          <w:ins w:id="68" w:author="Jonathan Park" w:date="2014-11-30T14:16:00Z"/>
+        </w:rPr>
+      </w:pPr>
+    </w:p>
+    <w:p>
+      <w:pPr>
+        <w:pStyle w:val="Body"/>
+        <w:ind w:left="720" w:hanging="720"/>
+        <w:rPr>
+          <w:ins w:id="69" w:author="Jonathan Park" w:date="2014-11-30T14:16:00Z"/>
+        </w:rPr>
+      </w:pPr>
+      <w:ins w:id="70" w:author="Jonathan Park" w:date="2014-11-30T14:16:00Z">
+        <w:r>
+          <w:tab/>
+        </w:r>
+      </w:ins>
+      <w:ins w:id="71" w:author="Jonathan Park" w:date="2014-11-30T14:09:00Z">
+        <w:r>
+          <w:t>It also includes a Network Manager class that communicates with the Server</w:t>
+        </w:r>
+      </w:ins>
+      <w:ins w:id="72" w:author="Jonathan Park" w:date="2014-11-30T14:11:00Z">
+        <w:r>
+          <w:t xml:space="preserve"> and sends the player’s character and receives the opponent’s character</w:t>
+        </w:r>
+      </w:ins>
+      <w:ins w:id="73" w:author="Jonathan Park" w:date="2014-11-30T14:09:00Z">
+        <w:r>
+          <w:t>.</w:t>
+        </w:r>
+      </w:ins>
+      <w:ins w:id="74" w:author="Jonathan Park" w:date="2014-11-30T14:11:00Z">
+        <w:r>
+          <w:t xml:space="preserve"> </w:t>
+        </w:r>
+      </w:ins>
+      <w:ins w:id="75" w:author="Jonathan Park" w:date="2014-11-30T14:12:00Z">
+        <w:r>
+          <w:t xml:space="preserve"> </w:t>
+        </w:r>
+      </w:ins>
+    </w:p>
+    <w:p>
+      <w:pPr>
+        <w:pStyle w:val="Body"/>
+        <w:ind w:left="720" w:hanging="720"/>
+        <w:rPr>
+          <w:ins w:id="76" w:author="Jonathan Park" w:date="2014-11-30T14:16:00Z"/>
+        </w:rPr>
+      </w:pPr>
+    </w:p>
+    <w:p>
+      <w:pPr>
+        <w:pStyle w:val="Body"/>
+        <w:ind w:left="720" w:hanging="720"/>
+        <w:rPr>
+          <w:ins w:id="77" w:author="Jonathan Park" w:date="2014-11-30T14:16:00Z"/>
+        </w:rPr>
+      </w:pPr>
+      <w:ins w:id="78" w:author="Jonathan Park" w:date="2014-11-30T14:16:00Z">
+        <w:r>
+          <w:tab/>
+        </w:r>
+      </w:ins>
+      <w:ins w:id="79" w:author="Jonathan Park" w:date="2014-11-30T14:12:00Z">
+        <w:r>
+          <w:t xml:space="preserve">The Screen Main Menu sets up the GUI for the first screen that appears when the program is started and takes in the username of the </w:t>
+        </w:r>
+        <w:r>
+          <w:t>player and the IP</w:t>
+        </w:r>
+        <w:r>
+          <w:t xml:space="preserve"> address where the Server will be hosted.</w:t>
+        </w:r>
+      </w:ins>
+    </w:p>
+    <w:p>
+      <w:pPr>
+        <w:pStyle w:val="Body"/>
+        <w:ind w:left="720" w:hanging="720"/>
+        <w:rPr>
+          <w:ins w:id="80" w:author="Jonathan Park" w:date="2014-11-30T14:16:00Z"/>
+        </w:rPr>
+      </w:pPr>
+    </w:p>
+    <w:p>
+      <w:pPr>
+        <w:pStyle w:val="Body"/>
+        <w:ind w:left="720" w:hanging="720"/>
+        <w:rPr>
+          <w:ins w:id="81" w:author="Jonathan Park" w:date="2014-11-30T14:13:00Z"/>
+        </w:rPr>
+      </w:pPr>
+      <w:ins w:id="82" w:author="Jonathan Park" w:date="2014-11-30T14:16:00Z">
+        <w:r>
+          <w:tab/>
+        </w:r>
+      </w:ins>
+      <w:ins w:id="83" w:author="Jonathan Park" w:date="2014-11-30T14:12:00Z">
+        <w:r>
+          <w:t xml:space="preserve"> The Screen result sets up the GUI for the Win/Lose screen that appears </w:t>
+        </w:r>
+      </w:ins>
+      <w:ins w:id="84" w:author="Jonathan Park" w:date="2014-11-30T14:13:00Z">
+        <w:r>
+          <w:t xml:space="preserve">when the game is over. </w:t>
+        </w:r>
+      </w:ins>
+    </w:p>
+    <w:p>
+      <w:pPr>
+        <w:pStyle w:val="Body"/>
+        <w:ind w:left="720" w:hanging="720"/>
+        <w:rPr>
+          <w:ins w:id="85" w:author="Jonathan Park" w:date="2014-11-30T14:13:00Z"/>
+        </w:rPr>
+      </w:pPr>
+    </w:p>
+    <w:p>
+      <w:pPr>
+        <w:pStyle w:val="Body"/>
+        <w:ind w:left="720" w:hanging="720"/>
+        <w:rPr>
+          <w:ins w:id="86" w:author="Jonathan Park" w:date="2014-11-30T14:16:00Z"/>
+        </w:rPr>
+      </w:pPr>
+      <w:ins w:id="87" w:author="Jonathan Park" w:date="2014-11-30T14:13:00Z">
+        <w:r>
+          <w:t xml:space="preserve">Server: </w:t>
+        </w:r>
+      </w:ins>
+      <w:ins w:id="88" w:author="Jonathan Park" w:date="2014-11-30T14:14:00Z">
+        <w:r>
+          <w:t xml:space="preserve">The Server class passes characters between the clients using ServerThread Runnables. </w:t>
+        </w:r>
+        <w:r>
+          <w:t xml:space="preserve">It is also responsible for writing the game statistics to the database once the game is over. </w:t>
+        </w:r>
+      </w:ins>
+      <w:ins w:id="89" w:author="Jonathan Park" w:date="2014-11-30T14:09:00Z">
+        <w:r>
+          <w:t xml:space="preserve"> </w:t>
+        </w:r>
+      </w:ins>
+    </w:p>
+    <w:p>
+      <w:pPr>
+        <w:pStyle w:val="Body"/>
+        <w:ind w:left="720" w:hanging="720"/>
+        <w:rPr>
+          <w:ins w:id="90" w:author="Jonathan Park" w:date="2014-11-30T14:16:00Z"/>
+        </w:rPr>
+      </w:pPr>
+    </w:p>
+    <w:p>
+      <w:pPr>
+        <w:pStyle w:val="Body"/>
+        <w:ind w:left="720" w:hanging="720"/>
+        <w:rPr>
+          <w:ins w:id="91" w:author="Jonathan Park" w:date="2014-11-30T14:08:00Z"/>
+        </w:rPr>
+      </w:pPr>
+    </w:p>
+    <w:p>
+      <w:pPr>
+        <w:pStyle w:val="Body"/>
+        <w:ind w:left="720" w:hanging="720"/>
+      </w:pPr>
     </w:p>
     <w:sectPr>
-      <w:headerReference w:type="default" r:id="rId4"/>
-      <w:footerReference w:type="default" r:id="rId5"/>
-      <w:pgSz w:w="12240" w:h="15840" w:orient="portrait"/>
-      <w:pgMar w:top="1440" w:right="1440" w:bottom="1440" w:left="1440" w:header="720" w:footer="720"/>
-      <w:bidi w:val="0"/>
+      <w:headerReference w:type="default" r:id="rId7"/>
+      <w:footerReference w:type="default" r:id="rId8"/>
+      <w:pgSz w:w="12240" w:h="15840"/>
+      <w:pgMar w:top="1440" w:right="1440" w:bottom="1440" w:left="1440" w:header="720" w:footer="720" w:gutter="0"/>
+      <w:cols w:space="720"/>
     </w:sectPr>
   </w:body>
 </w:document>
 </file>
 
+<file path=word/endnotes.xml><?xml version="1.0" encoding="utf-8"?>
+<w:endnotes xmlns:wpc="http://schemas.microsoft.com/office/word/2010/wordprocessingCanvas" xmlns:mo="http://schemas.microsoft.com/office/mac/office/2008/main" xmlns:mc="http://schemas.openxmlformats.org/markup-compatibility/2006" xmlns:mv="urn:schemas-microsoft-com:mac:vml" xmlns:o="urn:schemas-microsoft-com:office:office" xmlns:r="http://schemas.openxmlformats.org/officeDocument/2006/relationships" xmlns:m="http://schemas.openxmlformats.org/officeDocument/2006/math" xmlns:v="urn:schemas-microsoft-com:vml" xmlns:wp14="http://schemas.microsoft.com/office/word/2010/wordprocessingDrawing" xmlns:wp="http://schemas.openxmlformats.org/drawingml/2006/wordprocessingDrawing" xmlns:w10="urn:schemas-microsoft-com:office:word" xmlns:w="http://schemas.openxmlformats.org/wordprocessingml/2006/main" xmlns:w14="http://schemas.microsoft.com/office/word/2010/wordml" xmlns:wpg="http://schemas.microsoft.com/office/word/2010/wordprocessingGroup" xmlns:wpi="http://schemas.microsoft.com/office/word/2010/wordprocessingInk" xmlns:wne="http://schemas.microsoft.com/office/word/2006/wordml" xmlns:wps="http://schemas.microsoft.com/office/word/2010/wordprocessingShape" mc:Ignorable="w14 wp14">
+  <w:endnote w:type="separator" w:id="-1">
+    <w:p>
+      <w:r>
+        <w:separator/>
+      </w:r>
+    </w:p>
+  </w:endnote>
+  <w:endnote w:type="continuationSeparator" w:id="0">
+    <w:p>
+      <w:r>
+        <w:continuationSeparator/>
+      </w:r>
+    </w:p>
+  </w:endnote>
+</w:endnotes>
+</file>
+
 <file path=word/footer1.xml><?xml version="1.0" encoding="utf-8"?>
-<w:ftr xmlns:r="http://schemas.openxmlformats.org/officeDocument/2006/relationships" xmlns:wp="http://schemas.openxmlformats.org/drawingml/2006/wordprocessingDrawing" xmlns:w="http://schemas.openxmlformats.org/wordprocessingml/2006/main" xmlns:w10="urn:schemas-microsoft-com:office:word" xmlns:w14="http://schemas.microsoft.com/office/word/2010/wordml" xmlns:wps="http://schemas.microsoft.com/office/word/2010/wordprocessingShape" xmlns:wpg="http://schemas.microsoft.com/office/word/2010/wordprocessingGroup" xmlns:mc="http://schemas.openxmlformats.org/markup-compatibility/2006" xmlns:v="urn:schemas-microsoft-com:vml" xmlns:o="urn:schemas-microsoft-com:office:office" mc:Ignorable="w14">
+<w:ftr xmlns:wpc="http://schemas.microsoft.com/office/word/2010/wordprocessingCanvas" xmlns:mo="http://schemas.microsoft.com/office/mac/office/2008/main" xmlns:mc="http://schemas.openxmlformats.org/markup-compatibility/2006" xmlns:mv="urn:schemas-microsoft-com:mac:vml" xmlns:o="urn:schemas-microsoft-com:office:office" xmlns:r="http://schemas.openxmlformats.org/officeDocument/2006/relationships" xmlns:m="http://schemas.openxmlformats.org/officeDocument/2006/math" xmlns:v="urn:schemas-microsoft-com:vml" xmlns:wp14="http://schemas.microsoft.com/office/word/2010/wordprocessingDrawing" xmlns:wp="http://schemas.openxmlformats.org/drawingml/2006/wordprocessingDrawing" xmlns:w10="urn:schemas-microsoft-com:office:word" xmlns:w="http://schemas.openxmlformats.org/wordprocessingml/2006/main" xmlns:w14="http://schemas.microsoft.com/office/word/2010/wordml" xmlns:wpg="http://schemas.microsoft.com/office/word/2010/wordprocessingGroup" xmlns:wpi="http://schemas.microsoft.com/office/word/2010/wordprocessingInk" xmlns:wne="http://schemas.microsoft.com/office/word/2006/wordml" xmlns:wps="http://schemas.microsoft.com/office/word/2010/wordprocessingShape" mc:Ignorable="w14 wp14">
   <w:p>
     <w:pPr>
-      <w:pStyle w:val="Header &amp; Footer"/>
-      <w:bidi w:val="0"/>
+      <w:pStyle w:val="HeaderFooter"/>
     </w:pPr>
-    <w:r/>
   </w:p>
 </w:ftr>
 </file>
 
+<file path=word/footnotes.xml><?xml version="1.0" encoding="utf-8"?>
+<w:footnotes xmlns:wpc="http://schemas.microsoft.com/office/word/2010/wordprocessingCanvas" xmlns:mo="http://schemas.microsoft.com/office/mac/office/2008/main" xmlns:mc="http://schemas.openxmlformats.org/markup-compatibility/2006" xmlns:mv="urn:schemas-microsoft-com:mac:vml" xmlns:o="urn:schemas-microsoft-com:office:office" xmlns:r="http://schemas.openxmlformats.org/officeDocument/2006/relationships" xmlns:m="http://schemas.openxmlformats.org/officeDocument/2006/math" xmlns:v="urn:schemas-microsoft-com:vml" xmlns:wp14="http://schemas.microsoft.com/office/word/2010/wordprocessingDrawing" xmlns:wp="http://schemas.openxmlformats.org/drawingml/2006/wordprocessingDrawing" xmlns:w10="urn:schemas-microsoft-com:office:word" xmlns:w="http://schemas.openxmlformats.org/wordprocessingml/2006/main" xmlns:w14="http://schemas.microsoft.com/office/word/2010/wordml" xmlns:wpg="http://schemas.microsoft.com/office/word/2010/wordprocessingGroup" xmlns:wpi="http://schemas.microsoft.com/office/word/2010/wordprocessingInk" xmlns:wne="http://schemas.microsoft.com/office/word/2006/wordml" xmlns:wps="http://schemas.microsoft.com/office/word/2010/wordprocessingShape" mc:Ignorable="w14 wp14">
+  <w:footnote w:type="separator" w:id="-1">
+    <w:p>
+      <w:r>
+        <w:separator/>
+      </w:r>
+    </w:p>
+  </w:footnote>
+  <w:footnote w:type="continuationSeparator" w:id="0">
+    <w:p>
+      <w:r>
+        <w:continuationSeparator/>
+      </w:r>
+    </w:p>
+  </w:footnote>
+</w:footnotes>
+</file>
+
 <file path=word/header1.xml><?xml version="1.0" encoding="utf-8"?>
-<w:hdr xmlns:r="http://schemas.openxmlformats.org/officeDocument/2006/relationships" xmlns:wp="http://schemas.openxmlformats.org/drawingml/2006/wordprocessingDrawing" xmlns:w="http://schemas.openxmlformats.org/wordprocessingml/2006/main" xmlns:w10="urn:schemas-microsoft-com:office:word" xmlns:w14="http://schemas.microsoft.com/office/word/2010/wordml" xmlns:wps="http://schemas.microsoft.com/office/word/2010/wordprocessingShape" xmlns:wpg="http://schemas.microsoft.com/office/word/2010/wordprocessingGroup" xmlns:mc="http://schemas.openxmlformats.org/markup-compatibility/2006" xmlns:v="urn:schemas-microsoft-com:vml" xmlns:o="urn:schemas-microsoft-com:office:office" mc:Ignorable="w14">
+<w:hdr xmlns:wpc="http://schemas.microsoft.com/office/word/2010/wordprocessingCanvas" xmlns:mo="http://schemas.microsoft.com/office/mac/office/2008/main" xmlns:mc="http://schemas.openxmlformats.org/markup-compatibility/2006" xmlns:mv="urn:schemas-microsoft-com:mac:vml" xmlns:o="urn:schemas-microsoft-com:office:office" xmlns:r="http://schemas.openxmlformats.org/officeDocument/2006/relationships" xmlns:m="http://schemas.openxmlformats.org/officeDocument/2006/math" xmlns:v="urn:schemas-microsoft-com:vml" xmlns:wp14="http://schemas.microsoft.com/office/word/2010/wordprocessingDrawing" xmlns:wp="http://schemas.openxmlformats.org/drawingml/2006/wordprocessingDrawing" xmlns:w10="urn:schemas-microsoft-com:office:word" xmlns:w="http://schemas.openxmlformats.org/wordprocessingml/2006/main" xmlns:w14="http://schemas.microsoft.com/office/word/2010/wordml" xmlns:wpg="http://schemas.microsoft.com/office/word/2010/wordprocessingGroup" xmlns:wpi="http://schemas.microsoft.com/office/word/2010/wordprocessingInk" xmlns:wne="http://schemas.microsoft.com/office/word/2006/wordml" xmlns:wps="http://schemas.microsoft.com/office/word/2010/wordprocessingShape" mc:Ignorable="w14 wp14">
   <w:p>
     <w:pPr>
-      <w:pStyle w:val="Header &amp; Footer"/>
-      <w:bidi w:val="0"/>
+      <w:pStyle w:val="HeaderFooter"/>
     </w:pPr>
-    <w:r/>
   </w:p>
 </w:hdr>
 </file>
 
 <file path=word/styles.xml><?xml version="1.0" encoding="utf-8"?>
-<w:styles xmlns:w="http://schemas.openxmlformats.org/wordprocessingml/2006/main" xmlns:mc="http://schemas.openxmlformats.org/markup-compatibility/2006" xmlns:w14="http://schemas.microsoft.com/office/word/2010/wordml" mc:Ignorable="w14">
+<w:styles xmlns:mc="http://schemas.openxmlformats.org/markup-compatibility/2006" xmlns:r="http://schemas.openxmlformats.org/officeDocument/2006/relationships" xmlns:w="http://schemas.openxmlformats.org/wordprocessingml/2006/main" xmlns:w14="http://schemas.microsoft.com/office/word/2010/wordml" mc:Ignorable="w14">
   <w:docDefaults>
     <w:rPrDefault>
       <w:rPr>
-        <w:rFonts w:ascii="Times New Roman" w:cs="Times New Roman" w:hAnsi="Times New Roman" w:eastAsia="Arial Unicode MS"/>
-        <w:b w:val="0"/>
-        <w:bCs w:val="0"/>
-        <w:i w:val="0"/>
-        <w:iCs w:val="0"/>
-        <w:caps w:val="0"/>
-        <w:smallCaps w:val="0"/>
-        <w:strike w:val="0"/>
-        <w:dstrike w:val="0"/>
-        <w:outline w:val="0"/>
-        <w:emboss w:val="0"/>
-        <w:imprint w:val="0"/>
-        <w:vanish w:val="0"/>
-        <w:color w:val="auto"/>
-        <w:spacing w:val="0"/>
-        <w:w w:val="100"/>
-        <w:kern w:val="0"/>
-        <w:position w:val="0"/>
-        <w:sz w:val="20"/>
-        <w:szCs w:val="20"/>
-        <w:u w:val="none" w:color="auto"/>
+        <w:rFonts w:ascii="Times New Roman" w:eastAsia="Arial Unicode MS" w:hAnsi="Times New Roman" w:cs="Times New Roman"/>
         <w:bdr w:val="nil"/>
-        <w:vertAlign w:val="baseline"/>
-        <w:lang/>
+        <w:lang w:val="en-US" w:eastAsia="en-US" w:bidi="ar-SA"/>
       </w:rPr>
     </w:rPrDefault>
     <w:pPrDefault>
       <w:pPr>
-        <w:pageBreakBefore w:val="0"/>
-        <w:framePr w:anchorLock="0" w:w="0" w:h="0" w:vSpace="0" w:hSpace="0" w:xAlign="left" w:y="0" w:hRule="exact" w:vAnchor="margin"/>
-        <w:widowControl w:val="1"/>
-        <w:numPr>
-          <w:ilvl w:val="0"/>
-          <w:numId w:val="0"/>
-        </w:numPr>
-        <w:suppressLineNumbers w:val="0"/>
         <w:pBdr>
           <w:top w:val="nil"/>
           <w:left w:val="nil"/>
@@ -315,27 +943,181 @@
           <w:between w:val="nil"/>
           <w:bar w:val="nil"/>
         </w:pBdr>
-        <w:suppressAutoHyphens w:val="0"/>
-        <w:spacing w:before="0" w:beforeAutospacing="0" w:after="0" w:afterAutospacing="0" w:line="240" w:lineRule="auto"/>
-        <w:ind w:left="0" w:right="0" w:firstLine="0"/>
-        <w:jc w:val="left"/>
-        <w:outlineLvl w:val="9"/>
       </w:pPr>
     </w:pPrDefault>
   </w:docDefaults>
+  <w:latentStyles w:defLockedState="0" w:defUIPriority="99" w:defSemiHidden="1" w:defUnhideWhenUsed="1" w:defQFormat="0" w:count="276">
+    <w:lsdException w:name="Normal" w:semiHidden="0" w:uiPriority="0" w:unhideWhenUsed="0" w:qFormat="1"/>
+    <w:lsdException w:name="heading 1" w:semiHidden="0" w:uiPriority="9" w:unhideWhenUsed="0" w:qFormat="1"/>
+    <w:lsdException w:name="heading 2" w:uiPriority="9" w:qFormat="1"/>
+    <w:lsdException w:name="heading 3" w:uiPriority="9" w:qFormat="1"/>
+    <w:lsdException w:name="heading 4" w:uiPriority="9" w:qFormat="1"/>
+    <w:lsdException w:name="heading 5" w:uiPriority="9" w:qFormat="1"/>
+    <w:lsdException w:name="heading 6" w:uiPriority="9" w:qFormat="1"/>
+    <w:lsdException w:name="heading 7" w:uiPriority="9" w:qFormat="1"/>
+    <w:lsdException w:name="heading 8" w:uiPriority="9" w:qFormat="1"/>
+    <w:lsdException w:name="heading 9" w:uiPriority="9" w:qFormat="1"/>
+    <w:lsdException w:name="toc 1" w:uiPriority="39"/>
+    <w:lsdException w:name="toc 2" w:uiPriority="39"/>
+    <w:lsdException w:name="toc 3" w:uiPriority="39"/>
+    <w:lsdException w:name="toc 4" w:uiPriority="39"/>
+    <w:lsdException w:name="toc 5" w:uiPriority="39"/>
+    <w:lsdException w:name="toc 6" w:uiPriority="39"/>
+    <w:lsdException w:name="toc 7" w:uiPriority="39"/>
+    <w:lsdException w:name="toc 8" w:uiPriority="39"/>
+    <w:lsdException w:name="toc 9" w:uiPriority="39"/>
+    <w:lsdException w:name="caption" w:uiPriority="35" w:qFormat="1"/>
+    <w:lsdException w:name="Title" w:semiHidden="0" w:uiPriority="10" w:unhideWhenUsed="0" w:qFormat="1"/>
+    <w:lsdException w:name="Default Paragraph Font" w:uiPriority="1"/>
+    <w:lsdException w:name="Subtitle" w:semiHidden="0" w:uiPriority="11" w:unhideWhenUsed="0" w:qFormat="1"/>
+    <w:lsdException w:name="Strong" w:semiHidden="0" w:uiPriority="22" w:unhideWhenUsed="0" w:qFormat="1"/>
+    <w:lsdException w:name="Emphasis" w:semiHidden="0" w:uiPriority="20" w:unhideWhenUsed="0" w:qFormat="1"/>
+    <w:lsdException w:name="Table Grid" w:semiHidden="0" w:uiPriority="59" w:unhideWhenUsed="0"/>
+    <w:lsdException w:name="Placeholder Text" w:unhideWhenUsed="0"/>
+    <w:lsdException w:name="No Spacing" w:semiHidden="0" w:uiPriority="1" w:unhideWhenUsed="0" w:qFormat="1"/>
+    <w:lsdException w:name="Light Shading" w:semiHidden="0" w:uiPriority="60" w:unhideWhenUsed="0"/>
+    <w:lsdException w:name="Light List" w:semiHidden="0" w:uiPriority="61" w:unhideWhenUsed="0"/>
+    <w:lsdException w:name="Light Grid" w:semiHidden="0" w:uiPriority="62" w:unhideWhenUsed="0"/>
+    <w:lsdException w:name="Medium Shading 1" w:semiHidden="0" w:uiPriority="63" w:unhideWhenUsed="0"/>
+    <w:lsdException w:name="Medium Shading 2" w:semiHidden="0" w:uiPriority="64" w:unhideWhenUsed="0"/>
+    <w:lsdException w:name="Medium List 1" w:semiHidden="0" w:uiPriority="65" w:unhideWhenUsed="0"/>
+    <w:lsdException w:name="Medium List 2" w:semiHidden="0" w:uiPriority="66" w:unhideWhenUsed="0"/>
+    <w:lsdException w:name="Medium Grid 1" w:semiHidden="0" w:uiPriority="67" w:unhideWhenUsed="0"/>
+    <w:lsdException w:name="Medium Grid 2" w:semiHidden="0" w:uiPriority="68" w:unhideWhenUsed="0"/>
+    <w:lsdException w:name="Medium Grid 3" w:semiHidden="0" w:uiPriority="69" w:unhideWhenUsed="0"/>
+    <w:lsdException w:name="Dark List" w:semiHidden="0" w:uiPriority="70" w:unhideWhenUsed="0"/>
+    <w:lsdException w:name="Colorful Shading" w:semiHidden="0" w:uiPriority="71" w:unhideWhenUsed="0"/>
+    <w:lsdException w:name="Colorful List" w:semiHidden="0" w:uiPriority="72" w:unhideWhenUsed="0"/>
+    <w:lsdException w:name="Colorful Grid" w:semiHidden="0" w:uiPriority="73" w:unhideWhenUsed="0"/>
+    <w:lsdException w:name="Light Shading Accent 1" w:semiHidden="0" w:uiPriority="60" w:unhideWhenUsed="0"/>
+    <w:lsdException w:name="Light List Accent 1" w:semiHidden="0" w:uiPriority="61" w:unhideWhenUsed="0"/>
+    <w:lsdException w:name="Light Grid Accent 1" w:semiHidden="0" w:uiPriority="62" w:unhideWhenUsed="0"/>
+    <w:lsdException w:name="Medium Shading 1 Accent 1" w:semiHidden="0" w:uiPriority="63" w:unhideWhenUsed="0"/>
+    <w:lsdException w:name="Medium Shading 2 Accent 1" w:semiHidden="0" w:uiPriority="64" w:unhideWhenUsed="0"/>
+    <w:lsdException w:name="Medium List 1 Accent 1" w:semiHidden="0" w:uiPriority="65" w:unhideWhenUsed="0"/>
+    <w:lsdException w:name="Revision" w:unhideWhenUsed="0"/>
+    <w:lsdException w:name="List Paragraph" w:semiHidden="0" w:uiPriority="34" w:unhideWhenUsed="0" w:qFormat="1"/>
+    <w:lsdException w:name="Quote" w:semiHidden="0" w:uiPriority="29" w:unhideWhenUsed="0" w:qFormat="1"/>
+    <w:lsdException w:name="Intense Quote" w:semiHidden="0" w:uiPriority="30" w:unhideWhenUsed="0" w:qFormat="1"/>
+    <w:lsdException w:name="Medium List 2 Accent 1" w:semiHidden="0" w:uiPriority="66" w:unhideWhenUsed="0"/>
+    <w:lsdException w:name="Medium Grid 1 Accent 1" w:semiHidden="0" w:uiPriority="67" w:unhideWhenUsed="0"/>
+    <w:lsdException w:name="Medium Grid 2 Accent 1" w:semiHidden="0" w:uiPriority="68" w:unhideWhenUsed="0"/>
+    <w:lsdException w:name="Medium Grid 3 Accent 1" w:semiHidden="0" w:uiPriority="69" w:unhideWhenUsed="0"/>
+    <w:lsdException w:name="Dark List Accent 1" w:semiHidden="0" w:uiPriority="70" w:unhideWhenUsed="0"/>
+    <w:lsdException w:name="Colorful Shading Accent 1" w:semiHidden="0" w:uiPriority="71" w:unhideWhenUsed="0"/>
+    <w:lsdException w:name="Colorful List Accent 1" w:semiHidden="0" w:uiPriority="72" w:unhideWhenUsed="0"/>
+    <w:lsdException w:name="Colorful Grid Accent 1" w:semiHidden="0" w:uiPriority="73" w:unhideWhenUsed="0"/>
+    <w:lsdException w:name="Light Shading Accent 2" w:semiHidden="0" w:uiPriority="60" w:unhideWhenUsed="0"/>
+    <w:lsdException w:name="Light List Accent 2" w:semiHidden="0" w:uiPriority="61" w:unhideWhenUsed="0"/>
+    <w:lsdException w:name="Light Grid Accent 2" w:semiHidden="0" w:uiPriority="62" w:unhideWhenUsed="0"/>
+    <w:lsdException w:name="Medium Shading 1 Accent 2" w:semiHidden="0" w:uiPriority="63" w:unhideWhenUsed="0"/>
+    <w:lsdException w:name="Medium Shading 2 Accent 2" w:semiHidden="0" w:uiPriority="64" w:unhideWhenUsed="0"/>
+    <w:lsdException w:name="Medium List 1 Accent 2" w:semiHidden="0" w:uiPriority="65" w:unhideWhenUsed="0"/>
+    <w:lsdException w:name="Medium List 2 Accent 2" w:semiHidden="0" w:uiPriority="66" w:unhideWhenUsed="0"/>
+    <w:lsdException w:name="Medium Grid 1 Accent 2" w:semiHidden="0" w:uiPriority="67" w:unhideWhenUsed="0"/>
+    <w:lsdException w:name="Medium Grid 2 Accent 2" w:semiHidden="0" w:uiPriority="68" w:unhideWhenUsed="0"/>
+    <w:lsdException w:name="Medium Grid 3 Accent 2" w:semiHidden="0" w:uiPriority="69" w:unhideWhenUsed="0"/>
+    <w:lsdException w:name="Dark List Accent 2" w:semiHidden="0" w:uiPriority="70" w:unhideWhenUsed="0"/>
+    <w:lsdException w:name="Colorful Shading Accent 2" w:semiHidden="0" w:uiPriority="71" w:unhideWhenUsed="0"/>
+    <w:lsdException w:name="Colorful List Accent 2" w:semiHidden="0" w:uiPriority="72" w:unhideWhenUsed="0"/>
+    <w:lsdException w:name="Colorful Grid Accent 2" w:semiHidden="0" w:uiPriority="73" w:unhideWhenUsed="0"/>
+    <w:lsdException w:name="Light Shading Accent 3" w:semiHidden="0" w:uiPriority="60" w:unhideWhenUsed="0"/>
+    <w:lsdException w:name="Light List Accent 3" w:semiHidden="0" w:uiPriority="61" w:unhideWhenUsed="0"/>
+    <w:lsdException w:name="Light Grid Accent 3" w:semiHidden="0" w:uiPriority="62" w:unhideWhenUsed="0"/>
+    <w:lsdException w:name="Medium Shading 1 Accent 3" w:semiHidden="0" w:uiPriority="63" w:unhideWhenUsed="0"/>
+    <w:lsdException w:name="Medium Shading 2 Accent 3" w:semiHidden="0" w:uiPriority="64" w:unhideWhenUsed="0"/>
+    <w:lsdException w:name="Medium List 1 Accent 3" w:semiHidden="0" w:uiPriority="65" w:unhideWhenUsed="0"/>
+    <w:lsdException w:name="Medium List 2 Accent 3" w:semiHidden="0" w:uiPriority="66" w:unhideWhenUsed="0"/>
+    <w:lsdException w:name="Medium Grid 1 Accent 3" w:semiHidden="0" w:uiPriority="67" w:unhideWhenUsed="0"/>
+    <w:lsdException w:name="Medium Grid 2 Accent 3" w:semiHidden="0" w:uiPriority="68" w:unhideWhenUsed="0"/>
+    <w:lsdException w:name="Medium Grid 3 Accent 3" w:semiHidden="0" w:uiPriority="69" w:unhideWhenUsed="0"/>
+    <w:lsdException w:name="Dark List Accent 3" w:semiHidden="0" w:uiPriority="70" w:unhideWhenUsed="0"/>
+    <w:lsdException w:name="Colorful Shading Accent 3" w:semiHidden="0" w:uiPriority="71" w:unhideWhenUsed="0"/>
+    <w:lsdException w:name="Colorful List Accent 3" w:semiHidden="0" w:uiPriority="72" w:unhideWhenUsed="0"/>
+    <w:lsdException w:name="Colorful Grid Accent 3" w:semiHidden="0" w:uiPriority="73" w:unhideWhenUsed="0"/>
+    <w:lsdException w:name="Light Shading Accent 4" w:semiHidden="0" w:uiPriority="60" w:unhideWhenUsed="0"/>
+    <w:lsdException w:name="Light List Accent 4" w:semiHidden="0" w:uiPriority="61" w:unhideWhenUsed="0"/>
+    <w:lsdException w:name="Light Grid Accent 4" w:semiHidden="0" w:uiPriority="62" w:unhideWhenUsed="0"/>
+    <w:lsdException w:name="Medium Shading 1 Accent 4" w:semiHidden="0" w:uiPriority="63" w:unhideWhenUsed="0"/>
+    <w:lsdException w:name="Medium Shading 2 Accent 4" w:semiHidden="0" w:uiPriority="64" w:unhideWhenUsed="0"/>
+    <w:lsdException w:name="Medium List 1 Accent 4" w:semiHidden="0" w:uiPriority="65" w:unhideWhenUsed="0"/>
+    <w:lsdException w:name="Medium List 2 Accent 4" w:semiHidden="0" w:uiPriority="66" w:unhideWhenUsed="0"/>
+    <w:lsdException w:name="Medium Grid 1 Accent 4" w:semiHidden="0" w:uiPriority="67" w:unhideWhenUsed="0"/>
+    <w:lsdException w:name="Medium Grid 2 Accent 4" w:semiHidden="0" w:uiPriority="68" w:unhideWhenUsed="0"/>
+    <w:lsdException w:name="Medium Grid 3 Accent 4" w:semiHidden="0" w:uiPriority="69" w:unhideWhenUsed="0"/>
+    <w:lsdException w:name="Dark List Accent 4" w:semiHidden="0" w:uiPriority="70" w:unhideWhenUsed="0"/>
+    <w:lsdException w:name="Colorful Shading Accent 4" w:semiHidden="0" w:uiPriority="71" w:unhideWhenUsed="0"/>
+    <w:lsdException w:name="Colorful List Accent 4" w:semiHidden="0" w:uiPriority="72" w:unhideWhenUsed="0"/>
+    <w:lsdException w:name="Colorful Grid Accent 4" w:semiHidden="0" w:uiPriority="73" w:unhideWhenUsed="0"/>
+    <w:lsdException w:name="Light Shading Accent 5" w:semiHidden="0" w:uiPriority="60" w:unhideWhenUsed="0"/>
+    <w:lsdException w:name="Light List Accent 5" w:semiHidden="0" w:uiPriority="61" w:unhideWhenUsed="0"/>
+    <w:lsdException w:name="Light Grid Accent 5" w:semiHidden="0" w:uiPriority="62" w:unhideWhenUsed="0"/>
+    <w:lsdException w:name="Medium Shading 1 Accent 5" w:semiHidden="0" w:uiPriority="63" w:unhideWhenUsed="0"/>
+    <w:lsdException w:name="Medium Shading 2 Accent 5" w:semiHidden="0" w:uiPriority="64" w:unhideWhenUsed="0"/>
+    <w:lsdException w:name="Medium List 1 Accent 5" w:semiHidden="0" w:uiPriority="65" w:unhideWhenUsed="0"/>
+    <w:lsdException w:name="Medium List 2 Accent 5" w:semiHidden="0" w:uiPriority="66" w:unhideWhenUsed="0"/>
+    <w:lsdException w:name="Medium Grid 1 Accent 5" w:semiHidden="0" w:uiPriority="67" w:unhideWhenUsed="0"/>
+    <w:lsdException w:name="Medium Grid 2 Accent 5" w:semiHidden="0" w:uiPriority="68" w:unhideWhenUsed="0"/>
+    <w:lsdException w:name="Medium Grid 3 Accent 5" w:semiHidden="0" w:uiPriority="69" w:unhideWhenUsed="0"/>
+    <w:lsdException w:name="Dark List Accent 5" w:semiHidden="0" w:uiPriority="70" w:unhideWhenUsed="0"/>
+    <w:lsdException w:name="Colorful Shading Accent 5" w:semiHidden="0" w:uiPriority="71" w:unhideWhenUsed="0"/>
+    <w:lsdException w:name="Colorful List Accent 5" w:semiHidden="0" w:uiPriority="72" w:unhideWhenUsed="0"/>
+    <w:lsdException w:name="Colorful Grid Accent 5" w:semiHidden="0" w:uiPriority="73" w:unhideWhenUsed="0"/>
+    <w:lsdException w:name="Light Shading Accent 6" w:semiHidden="0" w:uiPriority="60" w:unhideWhenUsed="0"/>
+    <w:lsdException w:name="Light List Accent 6" w:semiHidden="0" w:uiPriority="61" w:unhideWhenUsed="0"/>
+    <w:lsdException w:name="Light Grid Accent 6" w:semiHidden="0" w:uiPriority="62" w:unhideWhenUsed="0"/>
+    <w:lsdException w:name="Medium Shading 1 Accent 6" w:semiHidden="0" w:uiPriority="63" w:unhideWhenUsed="0"/>
+    <w:lsdException w:name="Medium Shading 2 Accent 6" w:semiHidden="0" w:uiPriority="64" w:unhideWhenUsed="0"/>
+    <w:lsdException w:name="Medium List 1 Accent 6" w:semiHidden="0" w:uiPriority="65" w:unhideWhenUsed="0"/>
+    <w:lsdException w:name="Medium List 2 Accent 6" w:semiHidden="0" w:uiPriority="66" w:unhideWhenUsed="0"/>
+    <w:lsdException w:name="Medium Grid 1 Accent 6" w:semiHidden="0" w:uiPriority="67" w:unhideWhenUsed="0"/>
+    <w:lsdException w:name="Medium Grid 2 Accent 6" w:semiHidden="0" w:uiPriority="68" w:unhideWhenUsed="0"/>
+    <w:lsdException w:name="Medium Grid 3 Accent 6" w:semiHidden="0" w:uiPriority="69" w:unhideWhenUsed="0"/>
+    <w:lsdException w:name="Dark List Accent 6" w:semiHidden="0" w:uiPriority="70" w:unhideWhenUsed="0"/>
+    <w:lsdException w:name="Colorful Shading Accent 6" w:semiHidden="0" w:uiPriority="71" w:unhideWhenUsed="0"/>
+    <w:lsdException w:name="Colorful List Accent 6" w:semiHidden="0" w:uiPriority="72" w:unhideWhenUsed="0"/>
+    <w:lsdException w:name="Colorful Grid Accent 6" w:semiHidden="0" w:uiPriority="73" w:unhideWhenUsed="0"/>
+    <w:lsdException w:name="Subtle Emphasis" w:semiHidden="0" w:uiPriority="19" w:unhideWhenUsed="0" w:qFormat="1"/>
+    <w:lsdException w:name="Intense Emphasis" w:semiHidden="0" w:uiPriority="21" w:unhideWhenUsed="0" w:qFormat="1"/>
+    <w:lsdException w:name="Subtle Reference" w:semiHidden="0" w:uiPriority="31" w:unhideWhenUsed="0" w:qFormat="1"/>
+    <w:lsdException w:name="Intense Reference" w:semiHidden="0" w:uiPriority="32" w:unhideWhenUsed="0" w:qFormat="1"/>
+    <w:lsdException w:name="Book Title" w:semiHidden="0" w:uiPriority="33" w:unhideWhenUsed="0" w:qFormat="1"/>
+    <w:lsdException w:name="Bibliography" w:uiPriority="37"/>
+    <w:lsdException w:name="TOC Heading" w:uiPriority="39" w:qFormat="1"/>
+  </w:latentStyles>
   <w:style w:type="paragraph" w:default="1" w:styleId="Normal">
     <w:name w:val="Normal"/>
-    <w:next w:val="Normal"/>
-    <w:pPr/>
     <w:rPr>
       <w:sz w:val="24"/>
       <w:szCs w:val="24"/>
-      <w:lang w:val="en-US" w:eastAsia="en-US" w:bidi="ar-SA"/>
     </w:rPr>
   </w:style>
-  <w:style w:type="character" w:default="1" w:styleId="Default Paragraph Font">
+  <w:style w:type="character" w:default="1" w:styleId="DefaultParagraphFont">
     <w:name w:val="Default Paragraph Font"/>
-    <w:next w:val="Default Paragraph Font"/>
+    <w:uiPriority w:val="1"/>
+    <w:semiHidden/>
+    <w:unhideWhenUsed/>
+  </w:style>
+  <w:style w:type="table" w:default="1" w:styleId="TableNormal">
+    <w:name w:val="Normal Table"/>
+    <w:uiPriority w:val="99"/>
+    <w:semiHidden/>
+    <w:unhideWhenUsed/>
+    <w:tblPr>
+      <w:tblInd w:w="0" w:type="dxa"/>
+      <w:tblCellMar>
+        <w:top w:w="0" w:type="dxa"/>
+        <w:left w:w="108" w:type="dxa"/>
+        <w:bottom w:w="0" w:type="dxa"/>
+        <w:right w:w="108" w:type="dxa"/>
+      </w:tblCellMar>
+    </w:tblPr>
+  </w:style>
+  <w:style w:type="numbering" w:default="1" w:styleId="NoList">
+    <w:name w:val="No List"/>
+    <w:uiPriority w:val="99"/>
+    <w:semiHidden/>
+    <w:unhideWhenUsed/>
   </w:style>
   <w:style w:type="character" w:styleId="Hyperlink">
     <w:name w:val="Hyperlink"/>
@@ -343,115 +1125,318 @@
       <w:u w:val="single"/>
     </w:rPr>
   </w:style>
-  <w:style w:type="table" w:default="1" w:styleId="Table Normal">
-    <w:name w:val="Table Normal"/>
-    <w:next w:val="Table Normal"/>
-    <w:pPr/>
-    <w:tblPr>
-      <w:tblInd w:w="0" w:type="dxa"/>
-    </w:tblPr>
-    <w:trPr/>
-    <w:tcPr/>
-    <w:tblStylePr w:type="firstRow"/>
-    <w:tblStylePr w:type="lastRow"/>
-    <w:tblStylePr w:type="firstCol"/>
-    <w:tblStylePr w:type="lastCol"/>
-    <w:tblStylePr w:type="band1Vert"/>
-    <w:tblStylePr w:type="band2Vert"/>
-    <w:tblStylePr w:type="band1Horz"/>
-    <w:tblStylePr w:type="band2Horz"/>
-    <w:tblStylePr w:type="neCell"/>
-    <w:tblStylePr w:type="nwCell"/>
-    <w:tblStylePr w:type="seCell"/>
-    <w:tblStylePr w:type="swCell"/>
-  </w:style>
-  <w:style w:type="numbering" w:default="1" w:styleId="No List">
-    <w:name w:val="No List"/>
-    <w:next w:val="No List"/>
-    <w:pPr/>
-  </w:style>
-  <w:style w:type="paragraph" w:styleId="Header &amp; Footer">
+  <w:style w:type="paragraph" w:customStyle="1" w:styleId="HeaderFooter">
     <w:name w:val="Header &amp; Footer"/>
-    <w:next w:val="Header &amp; Footer"/>
     <w:pPr>
-      <w:keepNext w:val="0"/>
-      <w:keepLines w:val="0"/>
-      <w:pageBreakBefore w:val="0"/>
-      <w:widowControl w:val="1"/>
-      <w:shd w:val="clear" w:color="auto" w:fill="auto"/>
       <w:tabs>
         <w:tab w:val="right" w:pos="9020"/>
       </w:tabs>
-      <w:suppressAutoHyphens w:val="0"/>
-      <w:bidi w:val="0"/>
-      <w:spacing w:before="0" w:after="0" w:line="240" w:lineRule="auto"/>
-      <w:ind w:left="0" w:right="0" w:firstLine="0"/>
-      <w:jc w:val="left"/>
-      <w:outlineLvl w:val="9"/>
     </w:pPr>
     <w:rPr>
-      <w:rFonts w:ascii="Helvetica" w:cs="Arial Unicode MS" w:hAnsi="Arial Unicode MS" w:eastAsia="Arial Unicode MS"/>
-      <w:b w:val="0"/>
-      <w:bCs w:val="0"/>
-      <w:i w:val="0"/>
-      <w:iCs w:val="0"/>
-      <w:caps w:val="0"/>
-      <w:smallCaps w:val="0"/>
-      <w:strike w:val="0"/>
-      <w:dstrike w:val="0"/>
-      <w:outline w:val="0"/>
+      <w:rFonts w:ascii="Helvetica" w:hAnsi="Arial Unicode MS" w:cs="Arial Unicode MS"/>
       <w:color w:val="000000"/>
-      <w:spacing w:val="0"/>
-      <w:kern w:val="0"/>
-      <w:position w:val="0"/>
       <w:sz w:val="24"/>
       <w:szCs w:val="24"/>
-      <w:u w:val="none"/>
-      <w:vertAlign w:val="baseline"/>
     </w:rPr>
   </w:style>
-  <w:style w:type="paragraph" w:styleId="Body">
+  <w:style w:type="paragraph" w:customStyle="1" w:styleId="Body">
     <w:name w:val="Body"/>
-    <w:next w:val="Body"/>
+    <w:rPr>
+      <w:rFonts w:ascii="Cambria" w:eastAsia="Cambria" w:hAnsi="Cambria" w:cs="Cambria"/>
+      <w:color w:val="000000"/>
+      <w:sz w:val="24"/>
+      <w:szCs w:val="24"/>
+      <w:u w:color="000000"/>
+    </w:rPr>
+  </w:style>
+  <w:style w:type="paragraph" w:styleId="BalloonText">
+    <w:name w:val="Balloon Text"/>
+    <w:basedOn w:val="Normal"/>
+    <w:link w:val="BalloonTextChar"/>
+    <w:uiPriority w:val="99"/>
+    <w:semiHidden/>
+    <w:unhideWhenUsed/>
+    <w:rsid w:val="00130F66"/>
+    <w:rPr>
+      <w:rFonts w:ascii="Lucida Grande" w:hAnsi="Lucida Grande"/>
+      <w:sz w:val="18"/>
+      <w:szCs w:val="18"/>
+    </w:rPr>
+  </w:style>
+  <w:style w:type="character" w:customStyle="1" w:styleId="BalloonTextChar">
+    <w:name w:val="Balloon Text Char"/>
+    <w:basedOn w:val="DefaultParagraphFont"/>
+    <w:link w:val="BalloonText"/>
+    <w:uiPriority w:val="99"/>
+    <w:semiHidden/>
+    <w:rsid w:val="00130F66"/>
+    <w:rPr>
+      <w:rFonts w:ascii="Lucida Grande" w:hAnsi="Lucida Grande"/>
+      <w:sz w:val="18"/>
+      <w:szCs w:val="18"/>
+    </w:rPr>
+  </w:style>
+</w:styles>
+</file>
+
+<file path=word/stylesWithEffects.xml><?xml version="1.0" encoding="utf-8"?>
+<w:styles xmlns:wpc="http://schemas.microsoft.com/office/word/2010/wordprocessingCanvas" xmlns:mo="http://schemas.microsoft.com/office/mac/office/2008/main" xmlns:mc="http://schemas.openxmlformats.org/markup-compatibility/2006" xmlns:mv="urn:schemas-microsoft-com:mac:vml" xmlns:o="urn:schemas-microsoft-com:office:office" xmlns:r="http://schemas.openxmlformats.org/officeDocument/2006/relationships" xmlns:m="http://schemas.openxmlformats.org/officeDocument/2006/math" xmlns:v="urn:schemas-microsoft-com:vml" xmlns:wp14="http://schemas.microsoft.com/office/word/2010/wordprocessingDrawing" xmlns:wp="http://schemas.openxmlformats.org/drawingml/2006/wordprocessingDrawing" xmlns:w10="urn:schemas-microsoft-com:office:word" xmlns:w="http://schemas.openxmlformats.org/wordprocessingml/2006/main" xmlns:w14="http://schemas.microsoft.com/office/word/2010/wordml" xmlns:wpg="http://schemas.microsoft.com/office/word/2010/wordprocessingGroup" xmlns:wpi="http://schemas.microsoft.com/office/word/2010/wordprocessingInk" xmlns:wne="http://schemas.microsoft.com/office/word/2006/wordml" xmlns:wps="http://schemas.microsoft.com/office/word/2010/wordprocessingShape" mc:Ignorable="w14 wp14">
+  <w:docDefaults>
+    <w:rPrDefault>
+      <w:rPr>
+        <w:rFonts w:ascii="Times New Roman" w:eastAsia="Arial Unicode MS" w:hAnsi="Times New Roman" w:cs="Times New Roman"/>
+        <w:bdr w:val="nil"/>
+        <w:lang w:val="en-US" w:eastAsia="en-US" w:bidi="ar-SA"/>
+      </w:rPr>
+    </w:rPrDefault>
+    <w:pPrDefault>
+      <w:pPr>
+        <w:pBdr>
+          <w:top w:val="nil"/>
+          <w:left w:val="nil"/>
+          <w:bottom w:val="nil"/>
+          <w:right w:val="nil"/>
+          <w:between w:val="nil"/>
+          <w:bar w:val="nil"/>
+        </w:pBdr>
+      </w:pPr>
+    </w:pPrDefault>
+  </w:docDefaults>
+  <w:latentStyles w:defLockedState="0" w:defUIPriority="99" w:defSemiHidden="1" w:defUnhideWhenUsed="1" w:defQFormat="0" w:count="276">
+    <w:lsdException w:name="Normal" w:semiHidden="0" w:uiPriority="0" w:unhideWhenUsed="0" w:qFormat="1"/>
+    <w:lsdException w:name="heading 1" w:semiHidden="0" w:uiPriority="9" w:unhideWhenUsed="0" w:qFormat="1"/>
+    <w:lsdException w:name="heading 2" w:uiPriority="9" w:qFormat="1"/>
+    <w:lsdException w:name="heading 3" w:uiPriority="9" w:qFormat="1"/>
+    <w:lsdException w:name="heading 4" w:uiPriority="9" w:qFormat="1"/>
+    <w:lsdException w:name="heading 5" w:uiPriority="9" w:qFormat="1"/>
+    <w:lsdException w:name="heading 6" w:uiPriority="9" w:qFormat="1"/>
+    <w:lsdException w:name="heading 7" w:uiPriority="9" w:qFormat="1"/>
+    <w:lsdException w:name="heading 8" w:uiPriority="9" w:qFormat="1"/>
+    <w:lsdException w:name="heading 9" w:uiPriority="9" w:qFormat="1"/>
+    <w:lsdException w:name="toc 1" w:uiPriority="39"/>
+    <w:lsdException w:name="toc 2" w:uiPriority="39"/>
+    <w:lsdException w:name="toc 3" w:uiPriority="39"/>
+    <w:lsdException w:name="toc 4" w:uiPriority="39"/>
+    <w:lsdException w:name="toc 5" w:uiPriority="39"/>
+    <w:lsdException w:name="toc 6" w:uiPriority="39"/>
+    <w:lsdException w:name="toc 7" w:uiPriority="39"/>
+    <w:lsdException w:name="toc 8" w:uiPriority="39"/>
+    <w:lsdException w:name="toc 9" w:uiPriority="39"/>
+    <w:lsdException w:name="caption" w:uiPriority="35" w:qFormat="1"/>
+    <w:lsdException w:name="Title" w:semiHidden="0" w:uiPriority="10" w:unhideWhenUsed="0" w:qFormat="1"/>
+    <w:lsdException w:name="Default Paragraph Font" w:uiPriority="1"/>
+    <w:lsdException w:name="Subtitle" w:semiHidden="0" w:uiPriority="11" w:unhideWhenUsed="0" w:qFormat="1"/>
+    <w:lsdException w:name="Strong" w:semiHidden="0" w:uiPriority="22" w:unhideWhenUsed="0" w:qFormat="1"/>
+    <w:lsdException w:name="Emphasis" w:semiHidden="0" w:uiPriority="20" w:unhideWhenUsed="0" w:qFormat="1"/>
+    <w:lsdException w:name="Table Grid" w:semiHidden="0" w:uiPriority="59" w:unhideWhenUsed="0"/>
+    <w:lsdException w:name="Placeholder Text" w:unhideWhenUsed="0"/>
+    <w:lsdException w:name="No Spacing" w:semiHidden="0" w:uiPriority="1" w:unhideWhenUsed="0" w:qFormat="1"/>
+    <w:lsdException w:name="Light Shading" w:semiHidden="0" w:uiPriority="60" w:unhideWhenUsed="0"/>
+    <w:lsdException w:name="Light List" w:semiHidden="0" w:uiPriority="61" w:unhideWhenUsed="0"/>
+    <w:lsdException w:name="Light Grid" w:semiHidden="0" w:uiPriority="62" w:unhideWhenUsed="0"/>
+    <w:lsdException w:name="Medium Shading 1" w:semiHidden="0" w:uiPriority="63" w:unhideWhenUsed="0"/>
+    <w:lsdException w:name="Medium Shading 2" w:semiHidden="0" w:uiPriority="64" w:unhideWhenUsed="0"/>
+    <w:lsdException w:name="Medium List 1" w:semiHidden="0" w:uiPriority="65" w:unhideWhenUsed="0"/>
+    <w:lsdException w:name="Medium List 2" w:semiHidden="0" w:uiPriority="66" w:unhideWhenUsed="0"/>
+    <w:lsdException w:name="Medium Grid 1" w:semiHidden="0" w:uiPriority="67" w:unhideWhenUsed="0"/>
+    <w:lsdException w:name="Medium Grid 2" w:semiHidden="0" w:uiPriority="68" w:unhideWhenUsed="0"/>
+    <w:lsdException w:name="Medium Grid 3" w:semiHidden="0" w:uiPriority="69" w:unhideWhenUsed="0"/>
+    <w:lsdException w:name="Dark List" w:semiHidden="0" w:uiPriority="70" w:unhideWhenUsed="0"/>
+    <w:lsdException w:name="Colorful Shading" w:semiHidden="0" w:uiPriority="71" w:unhideWhenUsed="0"/>
+    <w:lsdException w:name="Colorful List" w:semiHidden="0" w:uiPriority="72" w:unhideWhenUsed="0"/>
+    <w:lsdException w:name="Colorful Grid" w:semiHidden="0" w:uiPriority="73" w:unhideWhenUsed="0"/>
+    <w:lsdException w:name="Light Shading Accent 1" w:semiHidden="0" w:uiPriority="60" w:unhideWhenUsed="0"/>
+    <w:lsdException w:name="Light List Accent 1" w:semiHidden="0" w:uiPriority="61" w:unhideWhenUsed="0"/>
+    <w:lsdException w:name="Light Grid Accent 1" w:semiHidden="0" w:uiPriority="62" w:unhideWhenUsed="0"/>
+    <w:lsdException w:name="Medium Shading 1 Accent 1" w:semiHidden="0" w:uiPriority="63" w:unhideWhenUsed="0"/>
+    <w:lsdException w:name="Medium Shading 2 Accent 1" w:semiHidden="0" w:uiPriority="64" w:unhideWhenUsed="0"/>
+    <w:lsdException w:name="Medium List 1 Accent 1" w:semiHidden="0" w:uiPriority="65" w:unhideWhenUsed="0"/>
+    <w:lsdException w:name="Revision" w:unhideWhenUsed="0"/>
+    <w:lsdException w:name="List Paragraph" w:semiHidden="0" w:uiPriority="34" w:unhideWhenUsed="0" w:qFormat="1"/>
+    <w:lsdException w:name="Quote" w:semiHidden="0" w:uiPriority="29" w:unhideWhenUsed="0" w:qFormat="1"/>
+    <w:lsdException w:name="Intense Quote" w:semiHidden="0" w:uiPriority="30" w:unhideWhenUsed="0" w:qFormat="1"/>
+    <w:lsdException w:name="Medium List 2 Accent 1" w:semiHidden="0" w:uiPriority="66" w:unhideWhenUsed="0"/>
+    <w:lsdException w:name="Medium Grid 1 Accent 1" w:semiHidden="0" w:uiPriority="67" w:unhideWhenUsed="0"/>
+    <w:lsdException w:name="Medium Grid 2 Accent 1" w:semiHidden="0" w:uiPriority="68" w:unhideWhenUsed="0"/>
+    <w:lsdException w:name="Medium Grid 3 Accent 1" w:semiHidden="0" w:uiPriority="69" w:unhideWhenUsed="0"/>
+    <w:lsdException w:name="Dark List Accent 1" w:semiHidden="0" w:uiPriority="70" w:unhideWhenUsed="0"/>
+    <w:lsdException w:name="Colorful Shading Accent 1" w:semiHidden="0" w:uiPriority="71" w:unhideWhenUsed="0"/>
+    <w:lsdException w:name="Colorful List Accent 1" w:semiHidden="0" w:uiPriority="72" w:unhideWhenUsed="0"/>
+    <w:lsdException w:name="Colorful Grid Accent 1" w:semiHidden="0" w:uiPriority="73" w:unhideWhenUsed="0"/>
+    <w:lsdException w:name="Light Shading Accent 2" w:semiHidden="0" w:uiPriority="60" w:unhideWhenUsed="0"/>
+    <w:lsdException w:name="Light List Accent 2" w:semiHidden="0" w:uiPriority="61" w:unhideWhenUsed="0"/>
+    <w:lsdException w:name="Light Grid Accent 2" w:semiHidden="0" w:uiPriority="62" w:unhideWhenUsed="0"/>
+    <w:lsdException w:name="Medium Shading 1 Accent 2" w:semiHidden="0" w:uiPriority="63" w:unhideWhenUsed="0"/>
+    <w:lsdException w:name="Medium Shading 2 Accent 2" w:semiHidden="0" w:uiPriority="64" w:unhideWhenUsed="0"/>
+    <w:lsdException w:name="Medium List 1 Accent 2" w:semiHidden="0" w:uiPriority="65" w:unhideWhenUsed="0"/>
+    <w:lsdException w:name="Medium List 2 Accent 2" w:semiHidden="0" w:uiPriority="66" w:unhideWhenUsed="0"/>
+    <w:lsdException w:name="Medium Grid 1 Accent 2" w:semiHidden="0" w:uiPriority="67" w:unhideWhenUsed="0"/>
+    <w:lsdException w:name="Medium Grid 2 Accent 2" w:semiHidden="0" w:uiPriority="68" w:unhideWhenUsed="0"/>
+    <w:lsdException w:name="Medium Grid 3 Accent 2" w:semiHidden="0" w:uiPriority="69" w:unhideWhenUsed="0"/>
+    <w:lsdException w:name="Dark List Accent 2" w:semiHidden="0" w:uiPriority="70" w:unhideWhenUsed="0"/>
+    <w:lsdException w:name="Colorful Shading Accent 2" w:semiHidden="0" w:uiPriority="71" w:unhideWhenUsed="0"/>
+    <w:lsdException w:name="Colorful List Accent 2" w:semiHidden="0" w:uiPriority="72" w:unhideWhenUsed="0"/>
+    <w:lsdException w:name="Colorful Grid Accent 2" w:semiHidden="0" w:uiPriority="73" w:unhideWhenUsed="0"/>
+    <w:lsdException w:name="Light Shading Accent 3" w:semiHidden="0" w:uiPriority="60" w:unhideWhenUsed="0"/>
+    <w:lsdException w:name="Light List Accent 3" w:semiHidden="0" w:uiPriority="61" w:unhideWhenUsed="0"/>
+    <w:lsdException w:name="Light Grid Accent 3" w:semiHidden="0" w:uiPriority="62" w:unhideWhenUsed="0"/>
+    <w:lsdException w:name="Medium Shading 1 Accent 3" w:semiHidden="0" w:uiPriority="63" w:unhideWhenUsed="0"/>
+    <w:lsdException w:name="Medium Shading 2 Accent 3" w:semiHidden="0" w:uiPriority="64" w:unhideWhenUsed="0"/>
+    <w:lsdException w:name="Medium List 1 Accent 3" w:semiHidden="0" w:uiPriority="65" w:unhideWhenUsed="0"/>
+    <w:lsdException w:name="Medium List 2 Accent 3" w:semiHidden="0" w:uiPriority="66" w:unhideWhenUsed="0"/>
+    <w:lsdException w:name="Medium Grid 1 Accent 3" w:semiHidden="0" w:uiPriority="67" w:unhideWhenUsed="0"/>
+    <w:lsdException w:name="Medium Grid 2 Accent 3" w:semiHidden="0" w:uiPriority="68" w:unhideWhenUsed="0"/>
+    <w:lsdException w:name="Medium Grid 3 Accent 3" w:semiHidden="0" w:uiPriority="69" w:unhideWhenUsed="0"/>
+    <w:lsdException w:name="Dark List Accent 3" w:semiHidden="0" w:uiPriority="70" w:unhideWhenUsed="0"/>
+    <w:lsdException w:name="Colorful Shading Accent 3" w:semiHidden="0" w:uiPriority="71" w:unhideWhenUsed="0"/>
+    <w:lsdException w:name="Colorful List Accent 3" w:semiHidden="0" w:uiPriority="72" w:unhideWhenUsed="0"/>
+    <w:lsdException w:name="Colorful Grid Accent 3" w:semiHidden="0" w:uiPriority="73" w:unhideWhenUsed="0"/>
+    <w:lsdException w:name="Light Shading Accent 4" w:semiHidden="0" w:uiPriority="60" w:unhideWhenUsed="0"/>
+    <w:lsdException w:name="Light List Accent 4" w:semiHidden="0" w:uiPriority="61" w:unhideWhenUsed="0"/>
+    <w:lsdException w:name="Light Grid Accent 4" w:semiHidden="0" w:uiPriority="62" w:unhideWhenUsed="0"/>
+    <w:lsdException w:name="Medium Shading 1 Accent 4" w:semiHidden="0" w:uiPriority="63" w:unhideWhenUsed="0"/>
+    <w:lsdException w:name="Medium Shading 2 Accent 4" w:semiHidden="0" w:uiPriority="64" w:unhideWhenUsed="0"/>
+    <w:lsdException w:name="Medium List 1 Accent 4" w:semiHidden="0" w:uiPriority="65" w:unhideWhenUsed="0"/>
+    <w:lsdException w:name="Medium List 2 Accent 4" w:semiHidden="0" w:uiPriority="66" w:unhideWhenUsed="0"/>
+    <w:lsdException w:name="Medium Grid 1 Accent 4" w:semiHidden="0" w:uiPriority="67" w:unhideWhenUsed="0"/>
+    <w:lsdException w:name="Medium Grid 2 Accent 4" w:semiHidden="0" w:uiPriority="68" w:unhideWhenUsed="0"/>
+    <w:lsdException w:name="Medium Grid 3 Accent 4" w:semiHidden="0" w:uiPriority="69" w:unhideWhenUsed="0"/>
+    <w:lsdException w:name="Dark List Accent 4" w:semiHidden="0" w:uiPriority="70" w:unhideWhenUsed="0"/>
+    <w:lsdException w:name="Colorful Shading Accent 4" w:semiHidden="0" w:uiPriority="71" w:unhideWhenUsed="0"/>
+    <w:lsdException w:name="Colorful List Accent 4" w:semiHidden="0" w:uiPriority="72" w:unhideWhenUsed="0"/>
+    <w:lsdException w:name="Colorful Grid Accent 4" w:semiHidden="0" w:uiPriority="73" w:unhideWhenUsed="0"/>
+    <w:lsdException w:name="Light Shading Accent 5" w:semiHidden="0" w:uiPriority="60" w:unhideWhenUsed="0"/>
+    <w:lsdException w:name="Light List Accent 5" w:semiHidden="0" w:uiPriority="61" w:unhideWhenUsed="0"/>
+    <w:lsdException w:name="Light Grid Accent 5" w:semiHidden="0" w:uiPriority="62" w:unhideWhenUsed="0"/>
+    <w:lsdException w:name="Medium Shading 1 Accent 5" w:semiHidden="0" w:uiPriority="63" w:unhideWhenUsed="0"/>
+    <w:lsdException w:name="Medium Shading 2 Accent 5" w:semiHidden="0" w:uiPriority="64" w:unhideWhenUsed="0"/>
+    <w:lsdException w:name="Medium List 1 Accent 5" w:semiHidden="0" w:uiPriority="65" w:unhideWhenUsed="0"/>
+    <w:lsdException w:name="Medium List 2 Accent 5" w:semiHidden="0" w:uiPriority="66" w:unhideWhenUsed="0"/>
+    <w:lsdException w:name="Medium Grid 1 Accent 5" w:semiHidden="0" w:uiPriority="67" w:unhideWhenUsed="0"/>
+    <w:lsdException w:name="Medium Grid 2 Accent 5" w:semiHidden="0" w:uiPriority="68" w:unhideWhenUsed="0"/>
+    <w:lsdException w:name="Medium Grid 3 Accent 5" w:semiHidden="0" w:uiPriority="69" w:unhideWhenUsed="0"/>
+    <w:lsdException w:name="Dark List Accent 5" w:semiHidden="0" w:uiPriority="70" w:unhideWhenUsed="0"/>
+    <w:lsdException w:name="Colorful Shading Accent 5" w:semiHidden="0" w:uiPriority="71" w:unhideWhenUsed="0"/>
+    <w:lsdException w:name="Colorful List Accent 5" w:semiHidden="0" w:uiPriority="72" w:unhideWhenUsed="0"/>
+    <w:lsdException w:name="Colorful Grid Accent 5" w:semiHidden="0" w:uiPriority="73" w:unhideWhenUsed="0"/>
+    <w:lsdException w:name="Light Shading Accent 6" w:semiHidden="0" w:uiPriority="60" w:unhideWhenUsed="0"/>
+    <w:lsdException w:name="Light List Accent 6" w:semiHidden="0" w:uiPriority="61" w:unhideWhenUsed="0"/>
+    <w:lsdException w:name="Light Grid Accent 6" w:semiHidden="0" w:uiPriority="62" w:unhideWhenUsed="0"/>
+    <w:lsdException w:name="Medium Shading 1 Accent 6" w:semiHidden="0" w:uiPriority="63" w:unhideWhenUsed="0"/>
+    <w:lsdException w:name="Medium Shading 2 Accent 6" w:semiHidden="0" w:uiPriority="64" w:unhideWhenUsed="0"/>
+    <w:lsdException w:name="Medium List 1 Accent 6" w:semiHidden="0" w:uiPriority="65" w:unhideWhenUsed="0"/>
+    <w:lsdException w:name="Medium List 2 Accent 6" w:semiHidden="0" w:uiPriority="66" w:unhideWhenUsed="0"/>
+    <w:lsdException w:name="Medium Grid 1 Accent 6" w:semiHidden="0" w:uiPriority="67" w:unhideWhenUsed="0"/>
+    <w:lsdException w:name="Medium Grid 2 Accent 6" w:semiHidden="0" w:uiPriority="68" w:unhideWhenUsed="0"/>
+    <w:lsdException w:name="Medium Grid 3 Accent 6" w:semiHidden="0" w:uiPriority="69" w:unhideWhenUsed="0"/>
+    <w:lsdException w:name="Dark List Accent 6" w:semiHidden="0" w:uiPriority="70" w:unhideWhenUsed="0"/>
+    <w:lsdException w:name="Colorful Shading Accent 6" w:semiHidden="0" w:uiPriority="71" w:unhideWhenUsed="0"/>
+    <w:lsdException w:name="Colorful List Accent 6" w:semiHidden="0" w:uiPriority="72" w:unhideWhenUsed="0"/>
+    <w:lsdException w:name="Colorful Grid Accent 6" w:semiHidden="0" w:uiPriority="73" w:unhideWhenUsed="0"/>
+    <w:lsdException w:name="Subtle Emphasis" w:semiHidden="0" w:uiPriority="19" w:unhideWhenUsed="0" w:qFormat="1"/>
+    <w:lsdException w:name="Intense Emphasis" w:semiHidden="0" w:uiPriority="21" w:unhideWhenUsed="0" w:qFormat="1"/>
+    <w:lsdException w:name="Subtle Reference" w:semiHidden="0" w:uiPriority="31" w:unhideWhenUsed="0" w:qFormat="1"/>
+    <w:lsdException w:name="Intense Reference" w:semiHidden="0" w:uiPriority="32" w:unhideWhenUsed="0" w:qFormat="1"/>
+    <w:lsdException w:name="Book Title" w:semiHidden="0" w:uiPriority="33" w:unhideWhenUsed="0" w:qFormat="1"/>
+    <w:lsdException w:name="Bibliography" w:uiPriority="37"/>
+    <w:lsdException w:name="TOC Heading" w:uiPriority="39" w:qFormat="1"/>
+  </w:latentStyles>
+  <w:style w:type="paragraph" w:default="1" w:styleId="Normal">
+    <w:name w:val="Normal"/>
+    <w:rPr>
+      <w:sz w:val="24"/>
+      <w:szCs w:val="24"/>
+    </w:rPr>
+  </w:style>
+  <w:style w:type="character" w:default="1" w:styleId="DefaultParagraphFont">
+    <w:name w:val="Default Paragraph Font"/>
+    <w:uiPriority w:val="1"/>
+    <w:semiHidden/>
+    <w:unhideWhenUsed/>
+  </w:style>
+  <w:style w:type="table" w:default="1" w:styleId="TableNormal">
+    <w:name w:val="Normal Table"/>
+    <w:uiPriority w:val="99"/>
+    <w:semiHidden/>
+    <w:unhideWhenUsed/>
+    <w:tblPr>
+      <w:tblInd w:w="0" w:type="dxa"/>
+      <w:tblCellMar>
+        <w:top w:w="0" w:type="dxa"/>
+        <w:left w:w="108" w:type="dxa"/>
+        <w:bottom w:w="0" w:type="dxa"/>
+        <w:right w:w="108" w:type="dxa"/>
+      </w:tblCellMar>
+    </w:tblPr>
+  </w:style>
+  <w:style w:type="numbering" w:default="1" w:styleId="NoList">
+    <w:name w:val="No List"/>
+    <w:uiPriority w:val="99"/>
+    <w:semiHidden/>
+    <w:unhideWhenUsed/>
+  </w:style>
+  <w:style w:type="character" w:styleId="Hyperlink">
+    <w:name w:val="Hyperlink"/>
+    <w:rPr>
+      <w:u w:val="single"/>
+    </w:rPr>
+  </w:style>
+  <w:style w:type="paragraph" w:customStyle="1" w:styleId="HeaderFooter">
+    <w:name w:val="Header &amp; Footer"/>
     <w:pPr>
-      <w:keepNext w:val="0"/>
-      <w:keepLines w:val="0"/>
-      <w:pageBreakBefore w:val="0"/>
-      <w:widowControl w:val="1"/>
-      <w:shd w:val="clear" w:color="auto" w:fill="auto"/>
-      <w:suppressAutoHyphens w:val="0"/>
-      <w:bidi w:val="0"/>
-      <w:spacing w:before="0" w:after="0" w:line="240" w:lineRule="auto"/>
-      <w:ind w:left="0" w:right="0" w:firstLine="0"/>
-      <w:jc w:val="left"/>
-      <w:outlineLvl w:val="9"/>
+      <w:tabs>
+        <w:tab w:val="right" w:pos="9020"/>
+      </w:tabs>
     </w:pPr>
     <w:rPr>
-      <w:rFonts w:ascii="Cambria" w:cs="Cambria" w:hAnsi="Cambria" w:eastAsia="Cambria"/>
-      <w:b w:val="0"/>
-      <w:bCs w:val="0"/>
-      <w:i w:val="0"/>
-      <w:iCs w:val="0"/>
-      <w:caps w:val="0"/>
-      <w:smallCaps w:val="0"/>
-      <w:strike w:val="0"/>
-      <w:dstrike w:val="0"/>
-      <w:outline w:val="0"/>
+      <w:rFonts w:ascii="Helvetica" w:hAnsi="Arial Unicode MS" w:cs="Arial Unicode MS"/>
       <w:color w:val="000000"/>
-      <w:spacing w:val="0"/>
-      <w:kern w:val="0"/>
-      <w:position w:val="0"/>
       <w:sz w:val="24"/>
       <w:szCs w:val="24"/>
-      <w:u w:val="none" w:color="000000"/>
-      <w:vertAlign w:val="baseline"/>
+    </w:rPr>
+  </w:style>
+  <w:style w:type="paragraph" w:customStyle="1" w:styleId="Body">
+    <w:name w:val="Body"/>
+    <w:rPr>
+      <w:rFonts w:ascii="Cambria" w:eastAsia="Cambria" w:hAnsi="Cambria" w:cs="Cambria"/>
+      <w:color w:val="000000"/>
+      <w:sz w:val="24"/>
+      <w:szCs w:val="24"/>
+      <w:u w:color="000000"/>
+    </w:rPr>
+  </w:style>
+  <w:style w:type="paragraph" w:styleId="BalloonText">
+    <w:name w:val="Balloon Text"/>
+    <w:basedOn w:val="Normal"/>
+    <w:link w:val="BalloonTextChar"/>
+    <w:uiPriority w:val="99"/>
+    <w:semiHidden/>
+    <w:unhideWhenUsed/>
+    <w:rsid w:val="00130F66"/>
+    <w:rPr>
+      <w:rFonts w:ascii="Lucida Grande" w:hAnsi="Lucida Grande"/>
+      <w:sz w:val="18"/>
+      <w:szCs w:val="18"/>
+    </w:rPr>
+  </w:style>
+  <w:style w:type="character" w:customStyle="1" w:styleId="BalloonTextChar">
+    <w:name w:val="Balloon Text Char"/>
+    <w:basedOn w:val="DefaultParagraphFont"/>
+    <w:link w:val="BalloonText"/>
+    <w:uiPriority w:val="99"/>
+    <w:semiHidden/>
+    <w:rsid w:val="00130F66"/>
+    <w:rPr>
+      <w:rFonts w:ascii="Lucida Grande" w:hAnsi="Lucida Grande"/>
+      <w:sz w:val="18"/>
+      <w:szCs w:val="18"/>
     </w:rPr>
   </w:style>
 </w:styles>
 </file>
 
 <file path=word/theme/theme1.xml><?xml version="1.0" encoding="utf-8"?>
-<a:theme xmlns:a="http://schemas.openxmlformats.org/drawingml/2006/main" xmlns:r="http://schemas.openxmlformats.org/officeDocument/2006/relationships" name="Blank">
+<a:theme xmlns:a="http://schemas.openxmlformats.org/drawingml/2006/main" name="Blank">
   <a:themeElements>
     <a:clrScheme name="Blank">
       <a:dk1>
@@ -643,7 +1628,7 @@
       <a:effectStyleLst>
         <a:effectStyle>
           <a:effectLst>
-            <a:outerShdw sx="100000" sy="100000" kx="0" ky="0" algn="b" rotWithShape="0" blurRad="38100" dist="25400" dir="5400000">
+            <a:outerShdw blurRad="38100" dist="25400" dir="5400000" rotWithShape="0">
               <a:srgbClr val="000000">
                 <a:alpha val="50000"/>
               </a:srgbClr>
@@ -652,7 +1637,7 @@
         </a:effectStyle>
         <a:effectStyle>
           <a:effectLst>
-            <a:outerShdw sx="100000" sy="100000" kx="0" ky="0" algn="b" rotWithShape="0" blurRad="38100" dist="25400" dir="5400000">
+            <a:outerShdw blurRad="38100" dist="25400" dir="5400000" rotWithShape="0">
               <a:srgbClr val="000000">
                 <a:alpha val="50000"/>
               </a:srgbClr>
@@ -661,7 +1646,7 @@
         </a:effectStyle>
         <a:effectStyle>
           <a:effectLst>
-            <a:outerShdw sx="100000" sy="100000" kx="0" ky="0" algn="b" rotWithShape="0" blurRad="38100" dist="25400" dir="5400000">
+            <a:outerShdw blurRad="38100" dist="25400" dir="5400000" rotWithShape="0">
               <a:srgbClr val="000000">
                 <a:alpha val="50000"/>
               </a:srgbClr>
@@ -670,7 +1655,7 @@
         </a:effectStyle>
         <a:effectStyle>
           <a:effectLst>
-            <a:outerShdw sx="100000" sy="100000" kx="0" ky="0" algn="b" rotWithShape="0" blurRad="40000" dist="20000" dir="5400000">
+            <a:outerShdw blurRad="40000" dist="20000" dir="5400000" rotWithShape="0">
               <a:srgbClr val="000000">
                 <a:alpha val="38000"/>
               </a:srgbClr>
@@ -679,7 +1664,7 @@
         </a:effectStyle>
         <a:effectStyle>
           <a:effectLst>
-            <a:outerShdw sx="100000" sy="100000" kx="0" ky="0" algn="b" rotWithShape="0" blurRad="40000" dist="23000" dir="5400000">
+            <a:outerShdw blurRad="40000" dist="23000" dir="5400000" rotWithShape="0">
               <a:srgbClr val="000000">
                 <a:alpha val="35000"/>
               </a:srgbClr>
@@ -688,7 +1673,7 @@
         </a:effectStyle>
         <a:effectStyle>
           <a:effectLst>
-            <a:outerShdw sx="100000" sy="100000" kx="0" ky="0" algn="b" rotWithShape="0" blurRad="40000" dist="23000" dir="5400000">
+            <a:outerShdw blurRad="40000" dist="23000" dir="5400000" rotWithShape="0">
               <a:srgbClr val="000000">
                 <a:alpha val="35000"/>
               </a:srgbClr>
@@ -800,8 +1785,8 @@
     <a:spDef>
       <a:spPr>
         <a:blipFill rotWithShape="1">
-          <a:blip r:embed="rId1"/>
-          <a:srcRect l="0" t="0" r="0" b="0"/>
+          <a:blip xmlns:r="http://schemas.openxmlformats.org/officeDocument/2006/relationships" r:embed="rId1"/>
+          <a:srcRect/>
           <a:tile tx="0" ty="0" sx="100000" sy="100000" flip="none" algn="tl"/>
         </a:blipFill>
         <a:ln w="12700" cap="flat">
@@ -809,14 +1794,14 @@
           <a:miter lim="400000"/>
         </a:ln>
         <a:effectLst>
-          <a:outerShdw sx="100000" sy="100000" kx="0" ky="0" algn="b" rotWithShape="0" blurRad="38100" dist="25400" dir="5400000">
+          <a:outerShdw blurRad="38100" dist="25400" dir="5400000" rotWithShape="0">
             <a:srgbClr val="000000">
               <a:alpha val="50000"/>
             </a:srgbClr>
           </a:outerShdw>
         </a:effectLst>
       </a:spPr>
-      <a:bodyPr rot="0" spcFirstLastPara="1" vertOverflow="overflow" horzOverflow="overflow" vert="horz" wrap="square" lIns="50800" tIns="50800" rIns="50800" bIns="50800" numCol="1" spcCol="38100" rtlCol="0" anchor="ctr" upright="0">
+      <a:bodyPr rot="0" spcFirstLastPara="1" vertOverflow="overflow" horzOverflow="overflow" vert="horz" wrap="square" lIns="50800" tIns="50800" rIns="50800" bIns="50800" numCol="1" spcCol="38100" rtlCol="0" anchor="ctr">
         <a:spAutoFit/>
       </a:bodyPr>
       <a:lstStyle>
@@ -835,7 +1820,7 @@
           <a:buFontTx/>
           <a:buNone/>
           <a:tabLst/>
-          <a:defRPr b="0" baseline="0" cap="none" i="0" spc="0" strike="noStrike" sz="1200" u="none" kumimoji="0" normalizeH="0">
+          <a:defRPr kumimoji="0" sz="1200" b="0" i="0" u="none" strike="noStrike" cap="none" spc="0" normalizeH="0" baseline="0">
             <a:ln>
               <a:noFill/>
             </a:ln>
@@ -843,7 +1828,7 @@
               <a:srgbClr val="FFFFFF"/>
             </a:solidFill>
             <a:effectLst>
-              <a:outerShdw sx="100000" sy="100000" kx="0" ky="0" algn="b" rotWithShape="0" blurRad="25400" dist="23998" dir="2700000">
+              <a:outerShdw blurRad="25400" dist="23998" dir="2700000" rotWithShape="0">
                 <a:srgbClr val="000000">
                   <a:alpha val="31034"/>
                 </a:srgbClr>
@@ -871,7 +1856,7 @@
           <a:buFontTx/>
           <a:buNone/>
           <a:tabLst/>
-          <a:defRPr b="0" baseline="0" cap="none" i="0" spc="0" strike="noStrike" sz="1800" u="none" kumimoji="0" normalizeH="0">
+          <a:defRPr kumimoji="0" sz="1800" b="0" i="0" u="none" strike="noStrike" cap="none" spc="0" normalizeH="0" baseline="0">
             <a:ln>
               <a:noFill/>
             </a:ln>
@@ -897,7 +1882,7 @@
           <a:buFontTx/>
           <a:buNone/>
           <a:tabLst/>
-          <a:defRPr b="0" baseline="0" cap="none" i="0" spc="0" strike="noStrike" sz="1800" u="none" kumimoji="0" normalizeH="0">
+          <a:defRPr kumimoji="0" sz="1800" b="0" i="0" u="none" strike="noStrike" cap="none" spc="0" normalizeH="0" baseline="0">
             <a:ln>
               <a:noFill/>
             </a:ln>
@@ -923,7 +1908,7 @@
           <a:buFontTx/>
           <a:buNone/>
           <a:tabLst/>
-          <a:defRPr b="0" baseline="0" cap="none" i="0" spc="0" strike="noStrike" sz="1800" u="none" kumimoji="0" normalizeH="0">
+          <a:defRPr kumimoji="0" sz="1800" b="0" i="0" u="none" strike="noStrike" cap="none" spc="0" normalizeH="0" baseline="0">
             <a:ln>
               <a:noFill/>
             </a:ln>
@@ -949,7 +1934,7 @@
           <a:buFontTx/>
           <a:buNone/>
           <a:tabLst/>
-          <a:defRPr b="0" baseline="0" cap="none" i="0" spc="0" strike="noStrike" sz="1800" u="none" kumimoji="0" normalizeH="0">
+          <a:defRPr kumimoji="0" sz="1800" b="0" i="0" u="none" strike="noStrike" cap="none" spc="0" normalizeH="0" baseline="0">
             <a:ln>
               <a:noFill/>
             </a:ln>
@@ -975,7 +1960,7 @@
           <a:buFontTx/>
           <a:buNone/>
           <a:tabLst/>
-          <a:defRPr b="0" baseline="0" cap="none" i="0" spc="0" strike="noStrike" sz="1800" u="none" kumimoji="0" normalizeH="0">
+          <a:defRPr kumimoji="0" sz="1800" b="0" i="0" u="none" strike="noStrike" cap="none" spc="0" normalizeH="0" baseline="0">
             <a:ln>
               <a:noFill/>
             </a:ln>
@@ -1001,7 +1986,7 @@
           <a:buFontTx/>
           <a:buNone/>
           <a:tabLst/>
-          <a:defRPr b="0" baseline="0" cap="none" i="0" spc="0" strike="noStrike" sz="1800" u="none" kumimoji="0" normalizeH="0">
+          <a:defRPr kumimoji="0" sz="1800" b="0" i="0" u="none" strike="noStrike" cap="none" spc="0" normalizeH="0" baseline="0">
             <a:ln>
               <a:noFill/>
             </a:ln>
@@ -1027,7 +2012,7 @@
           <a:buFontTx/>
           <a:buNone/>
           <a:tabLst/>
-          <a:defRPr b="0" baseline="0" cap="none" i="0" spc="0" strike="noStrike" sz="1800" u="none" kumimoji="0" normalizeH="0">
+          <a:defRPr kumimoji="0" sz="1800" b="0" i="0" u="none" strike="noStrike" cap="none" spc="0" normalizeH="0" baseline="0">
             <a:ln>
               <a:noFill/>
             </a:ln>
@@ -1053,7 +2038,7 @@
           <a:buFontTx/>
           <a:buNone/>
           <a:tabLst/>
-          <a:defRPr b="0" baseline="0" cap="none" i="0" spc="0" strike="noStrike" sz="1800" u="none" kumimoji="0" normalizeH="0">
+          <a:defRPr kumimoji="0" sz="1800" b="0" i="0" u="none" strike="noStrike" cap="none" spc="0" normalizeH="0" baseline="0">
             <a:ln>
               <a:noFill/>
             </a:ln>
@@ -1079,7 +2064,7 @@
           <a:buFontTx/>
           <a:buNone/>
           <a:tabLst/>
-          <a:defRPr b="0" baseline="0" cap="none" i="0" spc="0" strike="noStrike" sz="1800" u="none" kumimoji="0" normalizeH="0">
+          <a:defRPr kumimoji="0" sz="1800" b="0" i="0" u="none" strike="noStrike" cap="none" spc="0" normalizeH="0" baseline="0">
             <a:ln>
               <a:noFill/>
             </a:ln>
@@ -1092,9 +2077,15 @@
         </a:lvl9pPr>
       </a:lstStyle>
       <a:style>
-        <a:lnRef idx="0"/>
-        <a:fillRef idx="0"/>
-        <a:effectRef idx="0"/>
+        <a:lnRef idx="0">
+          <a:scrgbClr r="0" g="0" b="0"/>
+        </a:lnRef>
+        <a:fillRef idx="0">
+          <a:scrgbClr r="0" g="0" b="0"/>
+        </a:fillRef>
+        <a:effectRef idx="0">
+          <a:scrgbClr r="0" g="0" b="0"/>
+        </a:effectRef>
         <a:fontRef idx="none"/>
       </a:style>
     </a:spDef>
@@ -1110,7 +2101,7 @@
         </a:ln>
         <a:effectLst/>
       </a:spPr>
-      <a:bodyPr rot="0" spcFirstLastPara="1" vertOverflow="overflow" horzOverflow="overflow" vert="horz" wrap="square" lIns="91439" tIns="45719" rIns="91439" bIns="45719" numCol="1" spcCol="38100" rtlCol="0" anchor="t" upright="0">
+      <a:bodyPr rot="0" spcFirstLastPara="1" vertOverflow="overflow" horzOverflow="overflow" vert="horz" wrap="square" lIns="91439" tIns="45719" rIns="91439" bIns="45719" numCol="1" spcCol="38100" rtlCol="0" anchor="t">
         <a:noAutofit/>
       </a:bodyPr>
       <a:lstStyle>
@@ -1129,7 +2120,7 @@
           <a:buFontTx/>
           <a:buNone/>
           <a:tabLst/>
-          <a:defRPr b="0" baseline="0" cap="none" i="0" spc="0" strike="noStrike" sz="1800" u="none" kumimoji="0" normalizeH="0">
+          <a:defRPr kumimoji="0" sz="1800" b="0" i="0" u="none" strike="noStrike" cap="none" spc="0" normalizeH="0" baseline="0">
             <a:ln>
               <a:noFill/>
             </a:ln>
@@ -1155,7 +2146,7 @@
           <a:buFontTx/>
           <a:buNone/>
           <a:tabLst/>
-          <a:defRPr b="0" baseline="0" cap="none" i="0" spc="0" strike="noStrike" sz="1800" u="none" kumimoji="0" normalizeH="0">
+          <a:defRPr kumimoji="0" sz="1800" b="0" i="0" u="none" strike="noStrike" cap="none" spc="0" normalizeH="0" baseline="0">
             <a:ln>
               <a:noFill/>
             </a:ln>
@@ -1181,7 +2172,7 @@
           <a:buFontTx/>
           <a:buNone/>
           <a:tabLst/>
-          <a:defRPr b="0" baseline="0" cap="none" i="0" spc="0" strike="noStrike" sz="1800" u="none" kumimoji="0" normalizeH="0">
+          <a:defRPr kumimoji="0" sz="1800" b="0" i="0" u="none" strike="noStrike" cap="none" spc="0" normalizeH="0" baseline="0">
             <a:ln>
               <a:noFill/>
             </a:ln>
@@ -1207,7 +2198,7 @@
           <a:buFontTx/>
           <a:buNone/>
           <a:tabLst/>
-          <a:defRPr b="0" baseline="0" cap="none" i="0" spc="0" strike="noStrike" sz="1800" u="none" kumimoji="0" normalizeH="0">
+          <a:defRPr kumimoji="0" sz="1800" b="0" i="0" u="none" strike="noStrike" cap="none" spc="0" normalizeH="0" baseline="0">
             <a:ln>
               <a:noFill/>
             </a:ln>
@@ -1233,7 +2224,7 @@
           <a:buFontTx/>
           <a:buNone/>
           <a:tabLst/>
-          <a:defRPr b="0" baseline="0" cap="none" i="0" spc="0" strike="noStrike" sz="1800" u="none" kumimoji="0" normalizeH="0">
+          <a:defRPr kumimoji="0" sz="1800" b="0" i="0" u="none" strike="noStrike" cap="none" spc="0" normalizeH="0" baseline="0">
             <a:ln>
               <a:noFill/>
             </a:ln>
@@ -1259,7 +2250,7 @@
           <a:buFontTx/>
           <a:buNone/>
           <a:tabLst/>
-          <a:defRPr b="0" baseline="0" cap="none" i="0" spc="0" strike="noStrike" sz="1800" u="none" kumimoji="0" normalizeH="0">
+          <a:defRPr kumimoji="0" sz="1800" b="0" i="0" u="none" strike="noStrike" cap="none" spc="0" normalizeH="0" baseline="0">
             <a:ln>
               <a:noFill/>
             </a:ln>
@@ -1285,7 +2276,7 @@
           <a:buFontTx/>
           <a:buNone/>
           <a:tabLst/>
-          <a:defRPr b="0" baseline="0" cap="none" i="0" spc="0" strike="noStrike" sz="1800" u="none" kumimoji="0" normalizeH="0">
+          <a:defRPr kumimoji="0" sz="1800" b="0" i="0" u="none" strike="noStrike" cap="none" spc="0" normalizeH="0" baseline="0">
             <a:ln>
               <a:noFill/>
             </a:ln>
@@ -1311,7 +2302,7 @@
           <a:buFontTx/>
           <a:buNone/>
           <a:tabLst/>
-          <a:defRPr b="0" baseline="0" cap="none" i="0" spc="0" strike="noStrike" sz="1800" u="none" kumimoji="0" normalizeH="0">
+          <a:defRPr kumimoji="0" sz="1800" b="0" i="0" u="none" strike="noStrike" cap="none" spc="0" normalizeH="0" baseline="0">
             <a:ln>
               <a:noFill/>
             </a:ln>
@@ -1337,7 +2328,7 @@
           <a:buFontTx/>
           <a:buNone/>
           <a:tabLst/>
-          <a:defRPr b="0" baseline="0" cap="none" i="0" spc="0" strike="noStrike" sz="1800" u="none" kumimoji="0" normalizeH="0">
+          <a:defRPr kumimoji="0" sz="1800" b="0" i="0" u="none" strike="noStrike" cap="none" spc="0" normalizeH="0" baseline="0">
             <a:ln>
               <a:noFill/>
             </a:ln>
@@ -1363,7 +2354,7 @@
           <a:buFontTx/>
           <a:buNone/>
           <a:tabLst/>
-          <a:defRPr b="0" baseline="0" cap="none" i="0" spc="0" strike="noStrike" sz="1800" u="none" kumimoji="0" normalizeH="0">
+          <a:defRPr kumimoji="0" sz="1800" b="0" i="0" u="none" strike="noStrike" cap="none" spc="0" normalizeH="0" baseline="0">
             <a:ln>
               <a:noFill/>
             </a:ln>
@@ -1376,9 +2367,15 @@
         </a:lvl9pPr>
       </a:lstStyle>
       <a:style>
-        <a:lnRef idx="0"/>
-        <a:fillRef idx="0"/>
-        <a:effectRef idx="0"/>
+        <a:lnRef idx="0">
+          <a:scrgbClr r="0" g="0" b="0"/>
+        </a:lnRef>
+        <a:fillRef idx="0">
+          <a:scrgbClr r="0" g="0" b="0"/>
+        </a:fillRef>
+        <a:effectRef idx="0">
+          <a:scrgbClr r="0" g="0" b="0"/>
+        </a:effectRef>
         <a:fontRef idx="none"/>
       </a:style>
     </a:lnDef>
@@ -1391,7 +2388,7 @@
         </a:ln>
         <a:effectLst/>
       </a:spPr>
-      <a:bodyPr rot="0" spcFirstLastPara="1" vertOverflow="overflow" horzOverflow="overflow" vert="horz" wrap="square" lIns="50800" tIns="50800" rIns="50800" bIns="50800" numCol="1" spcCol="38100" rtlCol="0" anchor="t" upright="0">
+      <a:bodyPr rot="0" spcFirstLastPara="1" vertOverflow="overflow" horzOverflow="overflow" vert="horz" wrap="square" lIns="50800" tIns="50800" rIns="50800" bIns="50800" numCol="1" spcCol="38100" rtlCol="0" anchor="t">
         <a:spAutoFit/>
       </a:bodyPr>
       <a:lstStyle>
@@ -1410,7 +2407,7 @@
           <a:buFontTx/>
           <a:buNone/>
           <a:tabLst/>
-          <a:defRPr b="0" baseline="0" cap="none" i="0" spc="0" strike="noStrike" sz="1200" u="none" kumimoji="0" normalizeH="0">
+          <a:defRPr kumimoji="0" sz="1200" b="0" i="0" u="none" strike="noStrike" cap="none" spc="0" normalizeH="0" baseline="0">
             <a:ln>
               <a:noFill/>
             </a:ln>
@@ -1444,7 +2441,7 @@
           <a:buFontTx/>
           <a:buNone/>
           <a:tabLst/>
-          <a:defRPr b="0" baseline="0" cap="none" i="0" spc="0" strike="noStrike" sz="1800" u="none" kumimoji="0" normalizeH="0">
+          <a:defRPr kumimoji="0" sz="1800" b="0" i="0" u="none" strike="noStrike" cap="none" spc="0" normalizeH="0" baseline="0">
             <a:ln>
               <a:noFill/>
             </a:ln>
@@ -1470,7 +2467,7 @@
           <a:buFontTx/>
           <a:buNone/>
           <a:tabLst/>
-          <a:defRPr b="0" baseline="0" cap="none" i="0" spc="0" strike="noStrike" sz="1800" u="none" kumimoji="0" normalizeH="0">
+          <a:defRPr kumimoji="0" sz="1800" b="0" i="0" u="none" strike="noStrike" cap="none" spc="0" normalizeH="0" baseline="0">
             <a:ln>
               <a:noFill/>
             </a:ln>
@@ -1496,7 +2493,7 @@
           <a:buFontTx/>
           <a:buNone/>
           <a:tabLst/>
-          <a:defRPr b="0" baseline="0" cap="none" i="0" spc="0" strike="noStrike" sz="1800" u="none" kumimoji="0" normalizeH="0">
+          <a:defRPr kumimoji="0" sz="1800" b="0" i="0" u="none" strike="noStrike" cap="none" spc="0" normalizeH="0" baseline="0">
             <a:ln>
               <a:noFill/>
             </a:ln>
@@ -1522,7 +2519,7 @@
           <a:buFontTx/>
           <a:buNone/>
           <a:tabLst/>
-          <a:defRPr b="0" baseline="0" cap="none" i="0" spc="0" strike="noStrike" sz="1800" u="none" kumimoji="0" normalizeH="0">
+          <a:defRPr kumimoji="0" sz="1800" b="0" i="0" u="none" strike="noStrike" cap="none" spc="0" normalizeH="0" baseline="0">
             <a:ln>
               <a:noFill/>
             </a:ln>
@@ -1548,7 +2545,7 @@
           <a:buFontTx/>
           <a:buNone/>
           <a:tabLst/>
-          <a:defRPr b="0" baseline="0" cap="none" i="0" spc="0" strike="noStrike" sz="1800" u="none" kumimoji="0" normalizeH="0">
+          <a:defRPr kumimoji="0" sz="1800" b="0" i="0" u="none" strike="noStrike" cap="none" spc="0" normalizeH="0" baseline="0">
             <a:ln>
               <a:noFill/>
             </a:ln>
@@ -1574,7 +2571,7 @@
           <a:buFontTx/>
           <a:buNone/>
           <a:tabLst/>
-          <a:defRPr b="0" baseline="0" cap="none" i="0" spc="0" strike="noStrike" sz="1800" u="none" kumimoji="0" normalizeH="0">
+          <a:defRPr kumimoji="0" sz="1800" b="0" i="0" u="none" strike="noStrike" cap="none" spc="0" normalizeH="0" baseline="0">
             <a:ln>
               <a:noFill/>
             </a:ln>
@@ -1600,7 +2597,7 @@
           <a:buFontTx/>
           <a:buNone/>
           <a:tabLst/>
-          <a:defRPr b="0" baseline="0" cap="none" i="0" spc="0" strike="noStrike" sz="1800" u="none" kumimoji="0" normalizeH="0">
+          <a:defRPr kumimoji="0" sz="1800" b="0" i="0" u="none" strike="noStrike" cap="none" spc="0" normalizeH="0" baseline="0">
             <a:ln>
               <a:noFill/>
             </a:ln>
@@ -1626,7 +2623,7 @@
           <a:buFontTx/>
           <a:buNone/>
           <a:tabLst/>
-          <a:defRPr b="0" baseline="0" cap="none" i="0" spc="0" strike="noStrike" sz="1800" u="none" kumimoji="0" normalizeH="0">
+          <a:defRPr kumimoji="0" sz="1800" b="0" i="0" u="none" strike="noStrike" cap="none" spc="0" normalizeH="0" baseline="0">
             <a:ln>
               <a:noFill/>
             </a:ln>
@@ -1652,7 +2649,7 @@
           <a:buFontTx/>
           <a:buNone/>
           <a:tabLst/>
-          <a:defRPr b="0" baseline="0" cap="none" i="0" spc="0" strike="noStrike" sz="1800" u="none" kumimoji="0" normalizeH="0">
+          <a:defRPr kumimoji="0" sz="1800" b="0" i="0" u="none" strike="noStrike" cap="none" spc="0" normalizeH="0" baseline="0">
             <a:ln>
               <a:noFill/>
             </a:ln>
@@ -1665,12 +2662,19 @@
         </a:lvl9pPr>
       </a:lstStyle>
       <a:style>
-        <a:lnRef idx="0"/>
-        <a:fillRef idx="0"/>
-        <a:effectRef idx="0"/>
+        <a:lnRef idx="0">
+          <a:scrgbClr r="0" g="0" b="0"/>
+        </a:lnRef>
+        <a:fillRef idx="0">
+          <a:scrgbClr r="0" g="0" b="0"/>
+        </a:fillRef>
+        <a:effectRef idx="0">
+          <a:scrgbClr r="0" g="0" b="0"/>
+        </a:effectRef>
         <a:fontRef idx="none"/>
       </a:style>
     </a:txDef>
   </a:objectDefaults>
+  <a:extraClrSchemeLst/>
 </a:theme>
 </file>
</xml_diff>